<commit_message>
Alterações relatorio - Tecnologias
</commit_message>
<xml_diff>
--- a/3_Implementação/Relatorio.docx
+++ b/3_Implementação/Relatorio.docx
@@ -2755,7 +2755,13 @@
         <w:ind w:firstLine="357"/>
       </w:pPr>
       <w:r>
-        <w:t>Nesta fase de implementação, irei desenvolver um protótipo funcional que dê suporte as seguintes tarefas:</w:t>
+        <w:t xml:space="preserve">Nesta fase de implementação, irei desenvolver um protótipo funcional </w:t>
+      </w:r>
+      <w:r>
+        <w:t>para dar</w:t>
+      </w:r>
+      <w:r>
+        <w:t xml:space="preserve"> suporte as seguintes tarefas:</w:t>
       </w:r>
     </w:p>
     <w:p>
@@ -2951,6 +2957,82 @@
         <w:rPr>
           <w:lang w:val="en-GB"/>
         </w:rPr>
+        <w:t xml:space="preserve"> d</w:t>
+      </w:r>
+      <w:r>
+        <w:rPr>
+          <w:lang w:val="en-GB"/>
+        </w:rPr>
+        <w:t xml:space="preserve">o </w:t>
+      </w:r>
+      <w:proofErr w:type="spellStart"/>
+      <w:r>
+        <w:rPr>
+          <w:lang w:val="en-GB"/>
+        </w:rPr>
+        <w:t>prototipo</w:t>
+      </w:r>
+      <w:proofErr w:type="spellEnd"/>
+      <w:r>
+        <w:rPr>
+          <w:lang w:val="en-GB"/>
+        </w:rPr>
+        <w:t xml:space="preserve"> </w:t>
+      </w:r>
+      <w:proofErr w:type="spellStart"/>
+      <w:r>
+        <w:rPr>
+          <w:lang w:val="en-GB"/>
+        </w:rPr>
+        <w:t>funcional</w:t>
+      </w:r>
+      <w:proofErr w:type="spellEnd"/>
+      <w:r>
+        <w:rPr>
+          <w:lang w:val="en-GB"/>
+        </w:rPr>
+        <w:t xml:space="preserve"> d</w:t>
+      </w:r>
+      <w:proofErr w:type="spellStart"/>
+      <w:r>
+        <w:rPr>
+          <w:lang w:val="en-GB"/>
+        </w:rPr>
+        <w:t>ecidi</w:t>
+      </w:r>
+      <w:proofErr w:type="spellEnd"/>
+      <w:r>
+        <w:rPr>
+          <w:lang w:val="en-GB"/>
+        </w:rPr>
+        <w:t xml:space="preserve"> usar </w:t>
+      </w:r>
+      <w:proofErr w:type="spellStart"/>
+      <w:r>
+        <w:rPr>
+          <w:lang w:val="en-GB"/>
+        </w:rPr>
+        <w:t>esta</w:t>
+      </w:r>
+      <w:proofErr w:type="spellEnd"/>
+      <w:r>
+        <w:rPr>
+          <w:lang w:val="en-GB"/>
+        </w:rPr>
+        <w:t xml:space="preserve"> </w:t>
+      </w:r>
+      <w:proofErr w:type="spellStart"/>
+      <w:r>
+        <w:rPr>
+          <w:lang w:val="en-GB"/>
+        </w:rPr>
+        <w:t>biblioteca</w:t>
+      </w:r>
+      <w:proofErr w:type="spellEnd"/>
+      <w:r>
+        <w:rPr>
+          <w:lang w:val="en-GB"/>
+        </w:rPr>
         <w:t xml:space="preserve"> de </w:t>
       </w:r>
       <w:proofErr w:type="spellStart"/>
@@ -2958,68 +3040,6 @@
         <w:rPr>
           <w:lang w:val="en-GB"/>
         </w:rPr>
-        <w:t>toda</w:t>
-      </w:r>
-      <w:proofErr w:type="spellEnd"/>
-      <w:r>
-        <w:rPr>
-          <w:lang w:val="en-GB"/>
-        </w:rPr>
-        <w:t xml:space="preserve"> a interface frontend </w:t>
-      </w:r>
-      <w:proofErr w:type="spellStart"/>
-      <w:r>
-        <w:rPr>
-          <w:lang w:val="en-GB"/>
-        </w:rPr>
-        <w:t>decidi</w:t>
-      </w:r>
-      <w:proofErr w:type="spellEnd"/>
-      <w:r>
-        <w:rPr>
-          <w:lang w:val="en-GB"/>
-        </w:rPr>
-        <w:t xml:space="preserve"> </w:t>
-      </w:r>
-      <w:r>
-        <w:rPr>
-          <w:lang w:val="en-GB"/>
-        </w:rPr>
-        <w:t xml:space="preserve">usar </w:t>
-      </w:r>
-      <w:proofErr w:type="spellStart"/>
-      <w:r>
-        <w:rPr>
-          <w:lang w:val="en-GB"/>
-        </w:rPr>
-        <w:t>esta</w:t>
-      </w:r>
-      <w:proofErr w:type="spellEnd"/>
-      <w:r>
-        <w:rPr>
-          <w:lang w:val="en-GB"/>
-        </w:rPr>
-        <w:t xml:space="preserve"> </w:t>
-      </w:r>
-      <w:proofErr w:type="spellStart"/>
-      <w:r>
-        <w:rPr>
-          <w:lang w:val="en-GB"/>
-        </w:rPr>
-        <w:t>biblioteca</w:t>
-      </w:r>
-      <w:proofErr w:type="spellEnd"/>
-      <w:r>
-        <w:rPr>
-          <w:lang w:val="en-GB"/>
-        </w:rPr>
-        <w:t xml:space="preserve"> de </w:t>
-      </w:r>
-      <w:proofErr w:type="spellStart"/>
-      <w:r>
-        <w:rPr>
-          <w:lang w:val="en-GB"/>
-        </w:rPr>
         <w:t>javascript</w:t>
       </w:r>
       <w:proofErr w:type="spellEnd"/>
@@ -3027,13 +3047,7 @@
         <w:rPr>
           <w:lang w:val="en-GB"/>
         </w:rPr>
-        <w:t xml:space="preserve"> </w:t>
-      </w:r>
-      <w:r>
-        <w:rPr>
-          <w:lang w:val="en-GB"/>
-        </w:rPr>
-        <w:t xml:space="preserve">por </w:t>
+        <w:t xml:space="preserve"> por </w:t>
       </w:r>
       <w:proofErr w:type="spellStart"/>
       <w:r>
@@ -3756,15 +3770,7 @@
           <w:bCs/>
           <w:lang w:val="en-GB"/>
         </w:rPr>
-        <w:t>R</w:t>
-      </w:r>
-      <w:r>
-        <w:rPr>
-          <w:b/>
-          <w:bCs/>
-          <w:lang w:val="en-GB"/>
-        </w:rPr>
-        <w:t>enderização</w:t>
+        <w:t>Renderização</w:t>
       </w:r>
       <w:proofErr w:type="spellEnd"/>
       <w:r>
@@ -4498,7 +4504,19 @@
         <w:rPr>
           <w:lang w:val="en-GB"/>
         </w:rPr>
-        <w:t>basiada</w:t>
+        <w:t>bas</w:t>
+      </w:r>
+      <w:r>
+        <w:rPr>
+          <w:lang w:val="en-GB"/>
+        </w:rPr>
+        <w:t>e</w:t>
+      </w:r>
+      <w:r>
+        <w:rPr>
+          <w:lang w:val="en-GB"/>
+        </w:rPr>
+        <w:t>ada</w:t>
       </w:r>
       <w:proofErr w:type="spellEnd"/>
       <w:r>
@@ -4589,7 +4607,27 @@
         <w:rPr>
           <w:lang w:val="en-GB"/>
         </w:rPr>
-        <w:t xml:space="preserve"> da interface</w:t>
+        <w:t xml:space="preserve"> d</w:t>
+      </w:r>
+      <w:r>
+        <w:rPr>
+          <w:lang w:val="en-GB"/>
+        </w:rPr>
+        <w:t xml:space="preserve">o </w:t>
+      </w:r>
+      <w:proofErr w:type="spellStart"/>
+      <w:r>
+        <w:rPr>
+          <w:lang w:val="en-GB"/>
+        </w:rPr>
+        <w:t>prototipo</w:t>
+      </w:r>
+      <w:proofErr w:type="spellEnd"/>
+      <w:r>
+        <w:rPr>
+          <w:lang w:val="en-GB"/>
+        </w:rPr>
+        <w:t xml:space="preserve"> functional.</w:t>
       </w:r>
     </w:p>
     <w:p>
@@ -4730,10 +4768,194 @@
     </w:p>
     <w:p>
       <w:pPr>
-        <w:rPr>
-          <w:color w:val="333333"/>
-          <w:sz w:val="54"/>
-          <w:szCs w:val="54"/>
+        <w:ind w:left="2127"/>
+        <w:rPr>
+          <w:lang w:val="en-GB"/>
+        </w:rPr>
+      </w:pPr>
+      <w:r>
+        <w:rPr>
+          <w:lang w:val="en-GB"/>
+        </w:rPr>
+        <w:t xml:space="preserve">O </w:t>
+      </w:r>
+      <w:proofErr w:type="spellStart"/>
+      <w:r>
+        <w:rPr>
+          <w:lang w:val="en-GB"/>
+        </w:rPr>
+        <w:t>J</w:t>
+      </w:r>
+      <w:r>
+        <w:rPr>
+          <w:lang w:val="en-GB"/>
+        </w:rPr>
+        <w:t>Q</w:t>
+      </w:r>
+      <w:r>
+        <w:rPr>
+          <w:lang w:val="en-GB"/>
+        </w:rPr>
+        <w:t>uery</w:t>
+      </w:r>
+      <w:proofErr w:type="spellEnd"/>
+      <w:r>
+        <w:rPr>
+          <w:lang w:val="en-GB"/>
+        </w:rPr>
+        <w:t xml:space="preserve"> sera </w:t>
+      </w:r>
+      <w:proofErr w:type="spellStart"/>
+      <w:r>
+        <w:rPr>
+          <w:lang w:val="en-GB"/>
+        </w:rPr>
+        <w:t>utilizado</w:t>
+      </w:r>
+      <w:proofErr w:type="spellEnd"/>
+      <w:r>
+        <w:rPr>
+          <w:lang w:val="en-GB"/>
+        </w:rPr>
+        <w:t xml:space="preserve"> </w:t>
+      </w:r>
+      <w:proofErr w:type="spellStart"/>
+      <w:r>
+        <w:rPr>
+          <w:lang w:val="en-GB"/>
+        </w:rPr>
+        <w:t>principalmente</w:t>
+      </w:r>
+      <w:proofErr w:type="spellEnd"/>
+      <w:r>
+        <w:rPr>
+          <w:lang w:val="en-GB"/>
+        </w:rPr>
+        <w:t xml:space="preserve"> para </w:t>
+      </w:r>
+      <w:proofErr w:type="spellStart"/>
+      <w:r>
+        <w:rPr>
+          <w:lang w:val="en-GB"/>
+        </w:rPr>
+        <w:t>facilitar</w:t>
+      </w:r>
+      <w:proofErr w:type="spellEnd"/>
+      <w:r>
+        <w:rPr>
+          <w:lang w:val="en-GB"/>
+        </w:rPr>
+        <w:t xml:space="preserve"> </w:t>
+      </w:r>
+      <w:proofErr w:type="spellStart"/>
+      <w:r>
+        <w:rPr>
+          <w:lang w:val="en-GB"/>
+        </w:rPr>
+        <w:t>na</w:t>
+      </w:r>
+      <w:proofErr w:type="spellEnd"/>
+      <w:r>
+        <w:rPr>
+          <w:lang w:val="en-GB"/>
+        </w:rPr>
+        <w:t xml:space="preserve"> </w:t>
+      </w:r>
+      <w:proofErr w:type="spellStart"/>
+      <w:r>
+        <w:rPr>
+          <w:lang w:val="en-GB"/>
+        </w:rPr>
+        <w:t>parte</w:t>
+      </w:r>
+      <w:proofErr w:type="spellEnd"/>
+      <w:r>
+        <w:rPr>
+          <w:lang w:val="en-GB"/>
+        </w:rPr>
+        <w:t xml:space="preserve"> de manipular o DOM de </w:t>
+      </w:r>
+      <w:proofErr w:type="spellStart"/>
+      <w:r>
+        <w:rPr>
+          <w:lang w:val="en-GB"/>
+        </w:rPr>
+        <w:t>uma</w:t>
+      </w:r>
+      <w:proofErr w:type="spellEnd"/>
+      <w:r>
+        <w:rPr>
+          <w:lang w:val="en-GB"/>
+        </w:rPr>
+        <w:t xml:space="preserve"> forma </w:t>
+      </w:r>
+      <w:proofErr w:type="spellStart"/>
+      <w:r>
+        <w:rPr>
+          <w:lang w:val="en-GB"/>
+        </w:rPr>
+        <w:t>mais</w:t>
+      </w:r>
+      <w:proofErr w:type="spellEnd"/>
+      <w:r>
+        <w:rPr>
+          <w:lang w:val="en-GB"/>
+        </w:rPr>
+        <w:t xml:space="preserve"> </w:t>
+      </w:r>
+      <w:proofErr w:type="spellStart"/>
+      <w:r>
+        <w:rPr>
+          <w:lang w:val="en-GB"/>
+        </w:rPr>
+        <w:t>facil</w:t>
+      </w:r>
+      <w:proofErr w:type="spellEnd"/>
+      <w:r>
+        <w:rPr>
+          <w:lang w:val="en-GB"/>
+        </w:rPr>
+        <w:t xml:space="preserve"> do que com </w:t>
+      </w:r>
+      <w:proofErr w:type="spellStart"/>
+      <w:r>
+        <w:rPr>
+          <w:lang w:val="en-GB"/>
+        </w:rPr>
+        <w:t>Ja</w:t>
+      </w:r>
+      <w:r>
+        <w:rPr>
+          <w:lang w:val="en-GB"/>
+        </w:rPr>
+        <w:t>vascript</w:t>
+      </w:r>
+      <w:proofErr w:type="spellEnd"/>
+      <w:r>
+        <w:rPr>
+          <w:lang w:val="en-GB"/>
+        </w:rPr>
+        <w:t xml:space="preserve"> </w:t>
+      </w:r>
+      <w:proofErr w:type="spellStart"/>
+      <w:r>
+        <w:rPr>
+          <w:lang w:val="en-GB"/>
+        </w:rPr>
+        <w:t>nativo</w:t>
+      </w:r>
+      <w:proofErr w:type="spellEnd"/>
+      <w:r>
+        <w:rPr>
+          <w:lang w:val="en-GB"/>
+        </w:rPr>
+        <w:t>.</w:t>
+      </w:r>
+    </w:p>
+    <w:p>
+      <w:pPr>
+        <w:rPr>
+          <w:lang w:val="en-GB"/>
         </w:rPr>
       </w:pPr>
       <w:r>
@@ -4754,27 +4976,274 @@
         </w:rPr>
         <w:tab/>
       </w:r>
-      <w:r>
-        <w:rPr>
-          <w:lang w:val="en-GB"/>
-        </w:rPr>
-        <w:t>jQuery 3.3.1</w:t>
-      </w:r>
-    </w:p>
-    <w:p>
-      <w:pPr>
-        <w:rPr>
-          <w:sz w:val="20"/>
-          <w:szCs w:val="20"/>
-          <w:lang w:val="en-GB"/>
-        </w:rPr>
-      </w:pPr>
+      <w:proofErr w:type="spellStart"/>
+      <w:r>
+        <w:rPr>
+          <w:b/>
+          <w:bCs/>
+          <w:lang w:val="en-GB"/>
+        </w:rPr>
+        <w:t>Versão</w:t>
+      </w:r>
+      <w:proofErr w:type="spellEnd"/>
+      <w:r>
+        <w:rPr>
+          <w:b/>
+          <w:bCs/>
+          <w:lang w:val="en-GB"/>
+        </w:rPr>
+        <w:t>:</w:t>
+      </w:r>
+      <w:r>
+        <w:rPr>
+          <w:lang w:val="en-GB"/>
+        </w:rPr>
+        <w:t xml:space="preserve"> </w:t>
+      </w:r>
+      <w:hyperlink r:id="rId18" w:history="1">
+        <w:r>
+          <w:rPr>
+            <w:rStyle w:val="Hiperligao"/>
+            <w:lang w:val="en-GB"/>
+          </w:rPr>
+          <w:t>3.3.1</w:t>
+        </w:r>
+      </w:hyperlink>
+    </w:p>
+    <w:p>
+      <w:pPr>
+        <w:ind w:left="2127"/>
+        <w:rPr>
+          <w:lang w:val="en-GB"/>
+        </w:rPr>
+      </w:pPr>
+      <w:proofErr w:type="spellStart"/>
+      <w:r>
+        <w:rPr>
+          <w:b/>
+          <w:bCs/>
+          <w:lang w:val="en-GB"/>
+        </w:rPr>
+        <w:t>Documentação</w:t>
+      </w:r>
+      <w:proofErr w:type="spellEnd"/>
+      <w:r>
+        <w:rPr>
+          <w:b/>
+          <w:bCs/>
+          <w:lang w:val="en-GB"/>
+        </w:rPr>
+        <w:t>:</w:t>
+      </w:r>
+      <w:r>
+        <w:rPr>
+          <w:b/>
+          <w:bCs/>
+          <w:lang w:val="en-GB"/>
+        </w:rPr>
+        <w:t xml:space="preserve"> </w:t>
+      </w:r>
+      <w:hyperlink r:id="rId19" w:history="1">
+        <w:r>
+          <w:rPr>
+            <w:rStyle w:val="Hiperligao"/>
+            <w:lang w:val="en-GB"/>
+          </w:rPr>
+          <w:t>https://api.jquery.com</w:t>
+        </w:r>
+      </w:hyperlink>
+    </w:p>
+    <w:p>
+      <w:pPr>
+        <w:pStyle w:val="Ttulo3"/>
+        <w:rPr>
+          <w:lang w:val="en-GB"/>
+        </w:rPr>
+      </w:pPr>
+      <w:r>
+        <w:rPr>
+          <w:lang w:val="en-GB"/>
+        </w:rPr>
+        <w:lastRenderedPageBreak/>
+        <w:t>APIs</w:t>
+      </w:r>
       <w:r>
         <w:rPr>
           <w:lang w:val="en-GB"/>
         </w:rPr>
         <w:tab/>
       </w:r>
+    </w:p>
+    <w:p>
+      <w:pPr>
+        <w:ind w:left="2127"/>
+        <w:rPr>
+          <w:lang w:val="en-GB"/>
+        </w:rPr>
+      </w:pPr>
+      <w:r>
+        <w:rPr>
+          <w:lang w:val="en-GB"/>
+        </w:rPr>
+        <w:t xml:space="preserve">Para </w:t>
+      </w:r>
+      <w:proofErr w:type="spellStart"/>
+      <w:r>
+        <w:rPr>
+          <w:lang w:val="en-GB"/>
+        </w:rPr>
+        <w:t>este</w:t>
+      </w:r>
+      <w:proofErr w:type="spellEnd"/>
+      <w:r>
+        <w:rPr>
+          <w:lang w:val="en-GB"/>
+        </w:rPr>
+        <w:t xml:space="preserve"> </w:t>
+      </w:r>
+      <w:proofErr w:type="spellStart"/>
+      <w:r>
+        <w:rPr>
+          <w:lang w:val="en-GB"/>
+        </w:rPr>
+        <w:t>sistema</w:t>
+      </w:r>
+      <w:proofErr w:type="spellEnd"/>
+      <w:r>
+        <w:rPr>
+          <w:lang w:val="en-GB"/>
+        </w:rPr>
+        <w:t xml:space="preserve"> </w:t>
+      </w:r>
+      <w:proofErr w:type="spellStart"/>
+      <w:r>
+        <w:rPr>
+          <w:lang w:val="en-GB"/>
+        </w:rPr>
+        <w:t>poder</w:t>
+      </w:r>
+      <w:proofErr w:type="spellEnd"/>
+      <w:r>
+        <w:rPr>
+          <w:lang w:val="en-GB"/>
+        </w:rPr>
+        <w:t xml:space="preserve"> ser </w:t>
+      </w:r>
+      <w:proofErr w:type="spellStart"/>
+      <w:r>
+        <w:rPr>
+          <w:lang w:val="en-GB"/>
+        </w:rPr>
+        <w:t>alimentado</w:t>
+      </w:r>
+      <w:proofErr w:type="spellEnd"/>
+      <w:r>
+        <w:rPr>
+          <w:lang w:val="en-GB"/>
+        </w:rPr>
+        <w:t xml:space="preserve"> irei utilizador uma </w:t>
+      </w:r>
+      <w:proofErr w:type="spellStart"/>
+      <w:r>
+        <w:rPr>
+          <w:lang w:val="en-GB"/>
+        </w:rPr>
+        <w:t>Rest</w:t>
+      </w:r>
+      <w:proofErr w:type="spellEnd"/>
+      <w:r>
+        <w:rPr>
+          <w:lang w:val="en-GB"/>
+        </w:rPr>
+        <w:t xml:space="preserve"> API de um site já </w:t>
+      </w:r>
+      <w:proofErr w:type="spellStart"/>
+      <w:r>
+        <w:rPr>
+          <w:lang w:val="en-GB"/>
+        </w:rPr>
+        <w:t>existente</w:t>
+      </w:r>
+      <w:proofErr w:type="spellEnd"/>
+      <w:r>
+        <w:rPr>
+          <w:lang w:val="en-GB"/>
+        </w:rPr>
+        <w:t xml:space="preserve"> </w:t>
+      </w:r>
+      <w:proofErr w:type="spellStart"/>
+      <w:r>
+        <w:rPr>
+          <w:lang w:val="en-GB"/>
+        </w:rPr>
+        <w:t>denominado</w:t>
+      </w:r>
+      <w:proofErr w:type="spellEnd"/>
+      <w:r>
+        <w:rPr>
+          <w:lang w:val="en-GB"/>
+        </w:rPr>
+        <w:t xml:space="preserve"> de “</w:t>
+      </w:r>
+      <w:hyperlink r:id="rId20" w:history="1">
+        <w:r>
+          <w:rPr>
+            <w:rStyle w:val="Hiperligao"/>
+            <w:lang w:val="en-GB"/>
+          </w:rPr>
+          <w:t xml:space="preserve">The movie </w:t>
+        </w:r>
+        <w:proofErr w:type="spellStart"/>
+        <w:r>
+          <w:rPr>
+            <w:rStyle w:val="Hiperligao"/>
+            <w:lang w:val="en-GB"/>
+          </w:rPr>
+          <w:t>db</w:t>
+        </w:r>
+        <w:proofErr w:type="spellEnd"/>
+      </w:hyperlink>
+      <w:r>
+        <w:rPr>
+          <w:lang w:val="en-GB"/>
+        </w:rPr>
+        <w:t xml:space="preserve">”, </w:t>
+      </w:r>
+      <w:proofErr w:type="spellStart"/>
+      <w:r>
+        <w:rPr>
+          <w:lang w:val="en-GB"/>
+        </w:rPr>
+        <w:t>está</w:t>
+      </w:r>
+      <w:proofErr w:type="spellEnd"/>
+      <w:r>
+        <w:rPr>
+          <w:lang w:val="en-GB"/>
+        </w:rPr>
+        <w:t xml:space="preserve"> API </w:t>
+      </w:r>
+      <w:proofErr w:type="spellStart"/>
+      <w:r>
+        <w:rPr>
+          <w:lang w:val="en-GB"/>
+        </w:rPr>
+        <w:t>vai</w:t>
+      </w:r>
+      <w:proofErr w:type="spellEnd"/>
+      <w:r>
+        <w:rPr>
+          <w:lang w:val="en-GB"/>
+        </w:rPr>
+        <w:t xml:space="preserve"> me fornecer dados reais sobre filmes, tais como, os filmes, avaliações, últimos lançamentos, e várias outras informações. Também irá me permitir criar as listas de favoritos e permitir ao utilizador adicionar e remover filmes dessa mesma lista.</w:t>
+      </w:r>
+    </w:p>
+    <w:p>
+      <w:pPr>
+        <w:rPr>
+          <w:lang w:val="en-GB"/>
+        </w:rPr>
+      </w:pPr>
       <w:r>
         <w:rPr>
           <w:lang w:val="en-GB"/>
@@ -4789,12 +5258,26 @@
       </w:r>
       <w:r>
         <w:rPr>
-          <w:sz w:val="20"/>
-          <w:szCs w:val="20"/>
-          <w:lang w:val="en-GB"/>
-        </w:rPr>
-        <w:t>https://blog.jquery.com/2018/01/20/jquery-3-3-1-fixed-dependencies-in-release-tag/</w:t>
-      </w:r>
+          <w:lang w:val="en-GB"/>
+        </w:rPr>
+        <w:tab/>
+      </w:r>
+      <w:hyperlink r:id="rId21" w:history="1">
+        <w:r>
+          <w:rPr>
+            <w:rStyle w:val="Hiperligao"/>
+            <w:lang w:val="en-GB"/>
+          </w:rPr>
+          <w:t xml:space="preserve">https://www.redhat.com/en/topics/api/what-is-a-rest-api </w:t>
+        </w:r>
+        <w:r>
+          <w:rPr>
+            <w:rStyle w:val="Hiperligao"/>
+            <w:lang w:val="en-GB"/>
+          </w:rPr>
+          <w:t>JSON</w:t>
+        </w:r>
+      </w:hyperlink>
     </w:p>
     <w:p>
       <w:pPr>
@@ -4807,21 +5290,307 @@
         <w:rPr>
           <w:lang w:val="en-GB"/>
         </w:rPr>
-        <w:t>APIs</w:t>
-      </w:r>
+        <w:t>HTML</w:t>
+      </w:r>
+    </w:p>
+    <w:p>
+      <w:pPr>
+        <w:ind w:left="2127"/>
+        <w:rPr>
+          <w:lang w:val="en-GB"/>
+        </w:rPr>
+      </w:pPr>
+      <w:r>
+        <w:rPr>
+          <w:lang w:val="en-GB"/>
+        </w:rPr>
+        <w:t>Uma</w:t>
+      </w:r>
+      <w:r>
+        <w:rPr>
+          <w:lang w:val="en-GB"/>
+        </w:rPr>
+        <w:t xml:space="preserve"> das </w:t>
+      </w:r>
+      <w:proofErr w:type="spellStart"/>
+      <w:r>
+        <w:rPr>
+          <w:lang w:val="en-GB"/>
+        </w:rPr>
+        <w:t>características</w:t>
+      </w:r>
+      <w:proofErr w:type="spellEnd"/>
+      <w:r>
+        <w:rPr>
+          <w:lang w:val="en-GB"/>
+        </w:rPr>
+        <w:t xml:space="preserve"> do </w:t>
+      </w:r>
+      <w:r>
+        <w:rPr>
+          <w:lang w:val="en-GB"/>
+        </w:rPr>
+        <w:t>R</w:t>
+      </w:r>
+      <w:r>
+        <w:rPr>
+          <w:lang w:val="en-GB"/>
+        </w:rPr>
+        <w:t>eact</w:t>
+      </w:r>
+      <w:r>
+        <w:rPr>
+          <w:lang w:val="en-GB"/>
+        </w:rPr>
+        <w:t>JS é o JSX</w:t>
+      </w:r>
+      <w:r>
+        <w:rPr>
+          <w:lang w:val="en-GB"/>
+        </w:rPr>
+        <w:t xml:space="preserve">, </w:t>
+      </w:r>
+      <w:r>
+        <w:rPr>
+          <w:lang w:val="en-GB"/>
+        </w:rPr>
+        <w:t xml:space="preserve">que </w:t>
+      </w:r>
+      <w:proofErr w:type="spellStart"/>
+      <w:r>
+        <w:rPr>
+          <w:lang w:val="en-GB"/>
+        </w:rPr>
+        <w:t>nos</w:t>
+      </w:r>
+      <w:proofErr w:type="spellEnd"/>
+      <w:r>
+        <w:rPr>
+          <w:lang w:val="en-GB"/>
+        </w:rPr>
+        <w:t xml:space="preserve"> </w:t>
+      </w:r>
+      <w:proofErr w:type="spellStart"/>
+      <w:r>
+        <w:rPr>
+          <w:lang w:val="en-GB"/>
+        </w:rPr>
+        <w:t>permite</w:t>
+      </w:r>
+      <w:proofErr w:type="spellEnd"/>
+      <w:r>
+        <w:rPr>
+          <w:lang w:val="en-GB"/>
+        </w:rPr>
+        <w:t xml:space="preserve"> p</w:t>
+      </w:r>
+      <w:proofErr w:type="spellStart"/>
+      <w:r>
+        <w:rPr>
+          <w:lang w:val="en-GB"/>
+        </w:rPr>
+        <w:t>oder</w:t>
+      </w:r>
+      <w:proofErr w:type="spellEnd"/>
+      <w:r>
+        <w:rPr>
+          <w:lang w:val="en-GB"/>
+        </w:rPr>
+        <w:t xml:space="preserve"> </w:t>
+      </w:r>
+      <w:proofErr w:type="spellStart"/>
+      <w:r>
+        <w:rPr>
+          <w:lang w:val="en-GB"/>
+        </w:rPr>
+        <w:t>escrever</w:t>
+      </w:r>
+      <w:proofErr w:type="spellEnd"/>
+      <w:r>
+        <w:rPr>
+          <w:lang w:val="en-GB"/>
+        </w:rPr>
+        <w:t xml:space="preserve"> HTML e </w:t>
+      </w:r>
+      <w:r>
+        <w:rPr>
+          <w:lang w:val="en-GB"/>
+        </w:rPr>
+        <w:t>CSS</w:t>
+      </w:r>
+      <w:r>
+        <w:rPr>
+          <w:lang w:val="en-GB"/>
+        </w:rPr>
+        <w:t xml:space="preserve"> dentro de um </w:t>
+      </w:r>
+      <w:proofErr w:type="spellStart"/>
+      <w:r>
+        <w:rPr>
+          <w:lang w:val="en-GB"/>
+        </w:rPr>
+        <w:t>arquivo</w:t>
+      </w:r>
+      <w:proofErr w:type="spellEnd"/>
+      <w:r>
+        <w:rPr>
+          <w:lang w:val="en-GB"/>
+        </w:rPr>
+        <w:t xml:space="preserve"> </w:t>
+      </w:r>
+      <w:proofErr w:type="spellStart"/>
+      <w:r>
+        <w:rPr>
+          <w:lang w:val="en-GB"/>
+        </w:rPr>
+        <w:t>javascript</w:t>
+      </w:r>
+      <w:proofErr w:type="spellEnd"/>
+      <w:r>
+        <w:rPr>
+          <w:lang w:val="en-GB"/>
+        </w:rPr>
+        <w:t xml:space="preserve">, </w:t>
+      </w:r>
+      <w:proofErr w:type="spellStart"/>
+      <w:r>
+        <w:rPr>
+          <w:lang w:val="en-GB"/>
+        </w:rPr>
+        <w:t>sendo</w:t>
+      </w:r>
+      <w:proofErr w:type="spellEnd"/>
+      <w:r>
+        <w:rPr>
+          <w:lang w:val="en-GB"/>
+        </w:rPr>
+        <w:t xml:space="preserve"> </w:t>
+      </w:r>
+      <w:proofErr w:type="spellStart"/>
+      <w:r>
+        <w:rPr>
+          <w:lang w:val="en-GB"/>
+        </w:rPr>
+        <w:t>assim</w:t>
+      </w:r>
+      <w:proofErr w:type="spellEnd"/>
+      <w:r>
+        <w:rPr>
+          <w:lang w:val="en-GB"/>
+        </w:rPr>
+        <w:t xml:space="preserve"> HTML é a </w:t>
+      </w:r>
+      <w:proofErr w:type="spellStart"/>
+      <w:r>
+        <w:rPr>
+          <w:lang w:val="en-GB"/>
+        </w:rPr>
+        <w:t>linguagem</w:t>
+      </w:r>
+      <w:proofErr w:type="spellEnd"/>
+      <w:r>
+        <w:rPr>
+          <w:lang w:val="en-GB"/>
+        </w:rPr>
+        <w:t xml:space="preserve"> de </w:t>
+      </w:r>
+      <w:proofErr w:type="spellStart"/>
+      <w:r>
+        <w:rPr>
+          <w:lang w:val="en-GB"/>
+        </w:rPr>
+        <w:t>marcação</w:t>
+      </w:r>
+      <w:proofErr w:type="spellEnd"/>
+      <w:r>
+        <w:rPr>
+          <w:lang w:val="en-GB"/>
+        </w:rPr>
+        <w:t xml:space="preserve"> </w:t>
+      </w:r>
+      <w:proofErr w:type="spellStart"/>
+      <w:r>
+        <w:rPr>
+          <w:lang w:val="en-GB"/>
+        </w:rPr>
+        <w:t>escolhida</w:t>
+      </w:r>
+      <w:proofErr w:type="spellEnd"/>
+      <w:r>
+        <w:rPr>
+          <w:lang w:val="en-GB"/>
+        </w:rPr>
+        <w:t xml:space="preserve"> </w:t>
+      </w:r>
+      <w:proofErr w:type="spellStart"/>
+      <w:r>
+        <w:rPr>
+          <w:lang w:val="en-GB"/>
+        </w:rPr>
+        <w:t>sem</w:t>
+      </w:r>
+      <w:proofErr w:type="spellEnd"/>
+      <w:r>
+        <w:rPr>
+          <w:lang w:val="en-GB"/>
+        </w:rPr>
+        <w:t xml:space="preserve"> </w:t>
+      </w:r>
+      <w:proofErr w:type="spellStart"/>
+      <w:r>
+        <w:rPr>
+          <w:lang w:val="en-GB"/>
+        </w:rPr>
+        <w:t>qualquer</w:t>
+      </w:r>
+      <w:proofErr w:type="spellEnd"/>
+      <w:r>
+        <w:rPr>
+          <w:lang w:val="en-GB"/>
+        </w:rPr>
+        <w:t xml:space="preserve"> </w:t>
+      </w:r>
+      <w:proofErr w:type="spellStart"/>
+      <w:r>
+        <w:rPr>
+          <w:lang w:val="en-GB"/>
+        </w:rPr>
+        <w:t>em</w:t>
+      </w:r>
+      <w:proofErr w:type="spellEnd"/>
+      <w:r>
+        <w:rPr>
+          <w:lang w:val="en-GB"/>
+        </w:rPr>
+        <w:t xml:space="preserve"> </w:t>
+      </w:r>
+      <w:proofErr w:type="spellStart"/>
+      <w:r>
+        <w:rPr>
+          <w:lang w:val="en-GB"/>
+        </w:rPr>
+        <w:t>duvidas</w:t>
+      </w:r>
+      <w:proofErr w:type="spellEnd"/>
+      <w:r>
+        <w:rPr>
+          <w:lang w:val="en-GB"/>
+        </w:rPr>
+        <w:t>.</w:t>
+      </w:r>
+    </w:p>
+    <w:p>
+      <w:pPr>
+        <w:rPr>
+          <w:lang w:val="en-GB"/>
+        </w:rPr>
+      </w:pPr>
       <w:r>
         <w:rPr>
           <w:lang w:val="en-GB"/>
         </w:rPr>
         <w:tab/>
       </w:r>
-    </w:p>
-    <w:p>
-      <w:pPr>
-        <w:rPr>
-          <w:lang w:val="en-GB"/>
-        </w:rPr>
-      </w:pPr>
       <w:r>
         <w:rPr>
           <w:lang w:val="en-GB"/>
@@ -4834,6 +5603,48 @@
         </w:rPr>
         <w:tab/>
       </w:r>
+      <w:proofErr w:type="spellStart"/>
+      <w:r>
+        <w:rPr>
+          <w:b/>
+          <w:bCs/>
+          <w:lang w:val="en-GB"/>
+        </w:rPr>
+        <w:t>Versão</w:t>
+      </w:r>
+      <w:proofErr w:type="spellEnd"/>
+      <w:r>
+        <w:rPr>
+          <w:b/>
+          <w:bCs/>
+          <w:lang w:val="en-GB"/>
+        </w:rPr>
+        <w:t>:</w:t>
+      </w:r>
+      <w:r>
+        <w:rPr>
+          <w:lang w:val="en-GB"/>
+        </w:rPr>
+        <w:t xml:space="preserve"> </w:t>
+      </w:r>
+      <w:hyperlink r:id="rId22" w:history="1">
+        <w:r>
+          <w:rPr>
+            <w:rStyle w:val="Hiperligao"/>
+            <w:lang w:val="en-GB"/>
+          </w:rPr>
+          <w:t>HTML5</w:t>
+        </w:r>
+      </w:hyperlink>
+    </w:p>
+    <w:p>
+      <w:pPr>
+        <w:rPr>
+          <w:b/>
+          <w:bCs/>
+          <w:lang w:val="en-GB"/>
+        </w:rPr>
+      </w:pPr>
       <w:r>
         <w:rPr>
           <w:lang w:val="en-GB"/>
@@ -4844,20 +5655,6 @@
         <w:rPr>
           <w:lang w:val="en-GB"/>
         </w:rPr>
-        <w:t>RESTful API</w:t>
-      </w:r>
-    </w:p>
-    <w:p>
-      <w:pPr>
-        <w:rPr>
-          <w:lang w:val="en-GB"/>
-        </w:rPr>
-      </w:pPr>
-      <w:r>
-        <w:rPr>
-          <w:lang w:val="en-GB"/>
-        </w:rPr>
-        <w:lastRenderedPageBreak/>
         <w:tab/>
       </w:r>
       <w:r>
@@ -4866,6 +5663,598 @@
         </w:rPr>
         <w:tab/>
       </w:r>
+      <w:proofErr w:type="spellStart"/>
+      <w:r>
+        <w:rPr>
+          <w:b/>
+          <w:bCs/>
+          <w:lang w:val="en-GB"/>
+        </w:rPr>
+        <w:t>Documentação</w:t>
+      </w:r>
+      <w:proofErr w:type="spellEnd"/>
+      <w:r>
+        <w:rPr>
+          <w:b/>
+          <w:bCs/>
+          <w:lang w:val="en-GB"/>
+        </w:rPr>
+        <w:t xml:space="preserve">: </w:t>
+      </w:r>
+      <w:hyperlink r:id="rId23" w:history="1">
+        <w:r>
+          <w:rPr>
+            <w:rStyle w:val="Hiperligao"/>
+            <w:lang w:val="en-GB"/>
+          </w:rPr>
+          <w:t>https://developer.mozilla.org/pt-BR/docs/Web/HTML</w:t>
+        </w:r>
+      </w:hyperlink>
+    </w:p>
+    <w:p>
+      <w:pPr>
+        <w:pStyle w:val="Ttulo3"/>
+        <w:rPr>
+          <w:lang w:val="en-GB"/>
+        </w:rPr>
+      </w:pPr>
+      <w:r>
+        <w:rPr>
+          <w:lang w:val="en-GB"/>
+        </w:rPr>
+        <w:t>CSS</w:t>
+      </w:r>
+    </w:p>
+    <w:p>
+      <w:pPr>
+        <w:ind w:left="2127"/>
+        <w:rPr>
+          <w:lang w:val="en-GB"/>
+        </w:rPr>
+      </w:pPr>
+      <w:r>
+        <w:rPr>
+          <w:lang w:val="en-GB"/>
+        </w:rPr>
+        <w:t xml:space="preserve">Pela </w:t>
+      </w:r>
+      <w:proofErr w:type="spellStart"/>
+      <w:r>
+        <w:rPr>
+          <w:lang w:val="en-GB"/>
+        </w:rPr>
+        <w:t>mesma</w:t>
+      </w:r>
+      <w:proofErr w:type="spellEnd"/>
+      <w:r>
+        <w:rPr>
+          <w:lang w:val="en-GB"/>
+        </w:rPr>
+        <w:t xml:space="preserve"> </w:t>
+      </w:r>
+      <w:proofErr w:type="spellStart"/>
+      <w:r>
+        <w:rPr>
+          <w:lang w:val="en-GB"/>
+        </w:rPr>
+        <w:t>razão</w:t>
+      </w:r>
+      <w:proofErr w:type="spellEnd"/>
+      <w:r>
+        <w:rPr>
+          <w:lang w:val="en-GB"/>
+        </w:rPr>
+        <w:t xml:space="preserve"> da </w:t>
+      </w:r>
+      <w:proofErr w:type="spellStart"/>
+      <w:r>
+        <w:rPr>
+          <w:lang w:val="en-GB"/>
+        </w:rPr>
+        <w:t>escolha</w:t>
+      </w:r>
+      <w:proofErr w:type="spellEnd"/>
+      <w:r>
+        <w:rPr>
+          <w:lang w:val="en-GB"/>
+        </w:rPr>
+        <w:t xml:space="preserve"> do HTML </w:t>
+      </w:r>
+      <w:proofErr w:type="spellStart"/>
+      <w:r>
+        <w:rPr>
+          <w:lang w:val="en-GB"/>
+        </w:rPr>
+        <w:t>decidi</w:t>
+      </w:r>
+      <w:proofErr w:type="spellEnd"/>
+      <w:r>
+        <w:rPr>
+          <w:lang w:val="en-GB"/>
+        </w:rPr>
+        <w:t xml:space="preserve"> </w:t>
+      </w:r>
+      <w:proofErr w:type="spellStart"/>
+      <w:r>
+        <w:rPr>
+          <w:lang w:val="en-GB"/>
+        </w:rPr>
+        <w:t>utilizar</w:t>
+      </w:r>
+      <w:proofErr w:type="spellEnd"/>
+      <w:r>
+        <w:rPr>
+          <w:lang w:val="en-GB"/>
+        </w:rPr>
+        <w:t xml:space="preserve"> o CSS, </w:t>
+      </w:r>
+      <w:proofErr w:type="spellStart"/>
+      <w:r>
+        <w:rPr>
+          <w:lang w:val="en-GB"/>
+        </w:rPr>
+        <w:t>apesar</w:t>
+      </w:r>
+      <w:proofErr w:type="spellEnd"/>
+      <w:r>
+        <w:rPr>
+          <w:lang w:val="en-GB"/>
+        </w:rPr>
+        <w:t xml:space="preserve"> de que podia </w:t>
+      </w:r>
+      <w:proofErr w:type="spellStart"/>
+      <w:r>
+        <w:rPr>
+          <w:lang w:val="en-GB"/>
+        </w:rPr>
+        <w:t>utilizar</w:t>
+      </w:r>
+      <w:proofErr w:type="spellEnd"/>
+      <w:r>
+        <w:rPr>
+          <w:lang w:val="en-GB"/>
+        </w:rPr>
+        <w:t xml:space="preserve"> </w:t>
+      </w:r>
+      <w:proofErr w:type="spellStart"/>
+      <w:r>
+        <w:rPr>
+          <w:lang w:val="en-GB"/>
+        </w:rPr>
+        <w:t>uma</w:t>
+      </w:r>
+      <w:proofErr w:type="spellEnd"/>
+      <w:r>
+        <w:rPr>
+          <w:lang w:val="en-GB"/>
+        </w:rPr>
+        <w:t xml:space="preserve"> </w:t>
+      </w:r>
+      <w:proofErr w:type="spellStart"/>
+      <w:r>
+        <w:rPr>
+          <w:lang w:val="en-GB"/>
+        </w:rPr>
+        <w:t>tenoclogia</w:t>
+      </w:r>
+      <w:proofErr w:type="spellEnd"/>
+      <w:r>
+        <w:rPr>
+          <w:lang w:val="en-GB"/>
+        </w:rPr>
+        <w:t xml:space="preserve"> </w:t>
+      </w:r>
+      <w:proofErr w:type="spellStart"/>
+      <w:r>
+        <w:rPr>
+          <w:lang w:val="en-GB"/>
+        </w:rPr>
+        <w:t>mais</w:t>
+      </w:r>
+      <w:proofErr w:type="spellEnd"/>
+      <w:r>
+        <w:rPr>
+          <w:lang w:val="en-GB"/>
+        </w:rPr>
+        <w:t xml:space="preserve"> </w:t>
+      </w:r>
+      <w:proofErr w:type="spellStart"/>
+      <w:r>
+        <w:rPr>
+          <w:lang w:val="en-GB"/>
+        </w:rPr>
+        <w:t>avançada</w:t>
+      </w:r>
+      <w:proofErr w:type="spellEnd"/>
+      <w:r>
+        <w:rPr>
+          <w:lang w:val="en-GB"/>
+        </w:rPr>
+        <w:t xml:space="preserve"> </w:t>
+      </w:r>
+      <w:proofErr w:type="spellStart"/>
+      <w:r>
+        <w:rPr>
+          <w:lang w:val="en-GB"/>
+        </w:rPr>
+        <w:t>como</w:t>
+      </w:r>
+      <w:proofErr w:type="spellEnd"/>
+      <w:r>
+        <w:rPr>
+          <w:lang w:val="en-GB"/>
+        </w:rPr>
+        <w:t xml:space="preserve"> o</w:t>
+      </w:r>
+      <w:r>
+        <w:rPr>
+          <w:lang w:val="en-GB"/>
+        </w:rPr>
+        <w:t xml:space="preserve"> SCSS, </w:t>
+      </w:r>
+      <w:r>
+        <w:rPr>
+          <w:lang w:val="en-GB"/>
+        </w:rPr>
+        <w:t xml:space="preserve">no </w:t>
+      </w:r>
+      <w:proofErr w:type="spellStart"/>
+      <w:r>
+        <w:rPr>
+          <w:lang w:val="en-GB"/>
+        </w:rPr>
+        <w:t>entanto</w:t>
+      </w:r>
+      <w:proofErr w:type="spellEnd"/>
+      <w:r>
+        <w:rPr>
+          <w:lang w:val="en-GB"/>
+        </w:rPr>
+        <w:t xml:space="preserve">, </w:t>
+      </w:r>
+      <w:proofErr w:type="spellStart"/>
+      <w:r>
+        <w:rPr>
+          <w:lang w:val="en-GB"/>
+        </w:rPr>
+        <w:t>como</w:t>
+      </w:r>
+      <w:proofErr w:type="spellEnd"/>
+      <w:r>
+        <w:rPr>
+          <w:lang w:val="en-GB"/>
+        </w:rPr>
+        <w:t xml:space="preserve"> </w:t>
+      </w:r>
+      <w:proofErr w:type="spellStart"/>
+      <w:r>
+        <w:rPr>
+          <w:lang w:val="en-GB"/>
+        </w:rPr>
+        <w:t>maior</w:t>
+      </w:r>
+      <w:proofErr w:type="spellEnd"/>
+      <w:r>
+        <w:rPr>
+          <w:lang w:val="en-GB"/>
+        </w:rPr>
+        <w:t xml:space="preserve"> </w:t>
+      </w:r>
+      <w:proofErr w:type="spellStart"/>
+      <w:r>
+        <w:rPr>
+          <w:lang w:val="en-GB"/>
+        </w:rPr>
+        <w:t>parte</w:t>
+      </w:r>
+      <w:proofErr w:type="spellEnd"/>
+      <w:r>
+        <w:rPr>
+          <w:lang w:val="en-GB"/>
+        </w:rPr>
+        <w:t xml:space="preserve"> dos </w:t>
+      </w:r>
+      <w:proofErr w:type="spellStart"/>
+      <w:r>
+        <w:rPr>
+          <w:lang w:val="en-GB"/>
+        </w:rPr>
+        <w:t>estilos</w:t>
+      </w:r>
+      <w:proofErr w:type="spellEnd"/>
+      <w:r>
+        <w:rPr>
+          <w:lang w:val="en-GB"/>
+        </w:rPr>
+        <w:t xml:space="preserve"> que </w:t>
+      </w:r>
+      <w:proofErr w:type="spellStart"/>
+      <w:r>
+        <w:rPr>
+          <w:lang w:val="en-GB"/>
+        </w:rPr>
+        <w:t>pretendo</w:t>
+      </w:r>
+      <w:proofErr w:type="spellEnd"/>
+      <w:r>
+        <w:rPr>
+          <w:lang w:val="en-GB"/>
+        </w:rPr>
+        <w:t xml:space="preserve"> </w:t>
+      </w:r>
+      <w:proofErr w:type="spellStart"/>
+      <w:r>
+        <w:rPr>
+          <w:lang w:val="en-GB"/>
+        </w:rPr>
+        <w:t>utilizar</w:t>
+      </w:r>
+      <w:proofErr w:type="spellEnd"/>
+      <w:r>
+        <w:rPr>
+          <w:lang w:val="en-GB"/>
+        </w:rPr>
+        <w:t xml:space="preserve"> </w:t>
+      </w:r>
+      <w:proofErr w:type="spellStart"/>
+      <w:r>
+        <w:rPr>
+          <w:lang w:val="en-GB"/>
+        </w:rPr>
+        <w:t>já</w:t>
+      </w:r>
+      <w:proofErr w:type="spellEnd"/>
+      <w:r>
+        <w:rPr>
+          <w:lang w:val="en-GB"/>
+        </w:rPr>
+        <w:t xml:space="preserve"> </w:t>
+      </w:r>
+      <w:proofErr w:type="spellStart"/>
+      <w:r>
+        <w:rPr>
+          <w:lang w:val="en-GB"/>
+        </w:rPr>
+        <w:t>estão</w:t>
+      </w:r>
+      <w:proofErr w:type="spellEnd"/>
+      <w:r>
+        <w:rPr>
+          <w:lang w:val="en-GB"/>
+        </w:rPr>
+        <w:t xml:space="preserve"> </w:t>
+      </w:r>
+      <w:proofErr w:type="spellStart"/>
+      <w:r>
+        <w:rPr>
+          <w:lang w:val="en-GB"/>
+        </w:rPr>
+        <w:t>disponiveis</w:t>
+      </w:r>
+      <w:proofErr w:type="spellEnd"/>
+      <w:r>
+        <w:rPr>
+          <w:lang w:val="en-GB"/>
+        </w:rPr>
+        <w:t xml:space="preserve"> no bootstrap </w:t>
+      </w:r>
+      <w:proofErr w:type="spellStart"/>
+      <w:r>
+        <w:rPr>
+          <w:lang w:val="en-GB"/>
+        </w:rPr>
+        <w:t>decidi</w:t>
+      </w:r>
+      <w:proofErr w:type="spellEnd"/>
+      <w:r>
+        <w:rPr>
+          <w:lang w:val="en-GB"/>
+        </w:rPr>
+        <w:t xml:space="preserve"> que </w:t>
+      </w:r>
+      <w:proofErr w:type="spellStart"/>
+      <w:r>
+        <w:rPr>
+          <w:lang w:val="en-GB"/>
+        </w:rPr>
+        <w:t>nao</w:t>
+      </w:r>
+      <w:proofErr w:type="spellEnd"/>
+      <w:r>
+        <w:rPr>
+          <w:lang w:val="en-GB"/>
+        </w:rPr>
+        <w:t xml:space="preserve"> </w:t>
+      </w:r>
+      <w:proofErr w:type="spellStart"/>
+      <w:r>
+        <w:rPr>
+          <w:lang w:val="en-GB"/>
+        </w:rPr>
+        <w:t>seria</w:t>
+      </w:r>
+      <w:proofErr w:type="spellEnd"/>
+      <w:r>
+        <w:rPr>
+          <w:lang w:val="en-GB"/>
+        </w:rPr>
+        <w:t xml:space="preserve"> ne</w:t>
+      </w:r>
+      <w:proofErr w:type="spellStart"/>
+      <w:r>
+        <w:rPr>
+          <w:lang w:val="en-GB"/>
+        </w:rPr>
+        <w:t>cessario</w:t>
+      </w:r>
+      <w:proofErr w:type="spellEnd"/>
+      <w:r>
+        <w:rPr>
+          <w:lang w:val="en-GB"/>
+        </w:rPr>
+        <w:t xml:space="preserve"> </w:t>
+      </w:r>
+      <w:proofErr w:type="spellStart"/>
+      <w:r>
+        <w:rPr>
+          <w:lang w:val="en-GB"/>
+        </w:rPr>
+        <w:t>utilizar</w:t>
+      </w:r>
+      <w:proofErr w:type="spellEnd"/>
+      <w:r>
+        <w:rPr>
+          <w:lang w:val="en-GB"/>
+        </w:rPr>
+        <w:t xml:space="preserve"> </w:t>
+      </w:r>
+      <w:proofErr w:type="spellStart"/>
+      <w:r>
+        <w:rPr>
+          <w:lang w:val="en-GB"/>
+        </w:rPr>
+        <w:t>uma</w:t>
+      </w:r>
+      <w:proofErr w:type="spellEnd"/>
+      <w:r>
+        <w:rPr>
+          <w:lang w:val="en-GB"/>
+        </w:rPr>
+        <w:t xml:space="preserve"> </w:t>
+      </w:r>
+      <w:proofErr w:type="spellStart"/>
+      <w:r>
+        <w:rPr>
+          <w:lang w:val="en-GB"/>
+        </w:rPr>
+        <w:t>tecnologia</w:t>
+      </w:r>
+      <w:proofErr w:type="spellEnd"/>
+      <w:r>
+        <w:rPr>
+          <w:lang w:val="en-GB"/>
+        </w:rPr>
+        <w:t xml:space="preserve"> </w:t>
+      </w:r>
+      <w:proofErr w:type="spellStart"/>
+      <w:r>
+        <w:rPr>
+          <w:lang w:val="en-GB"/>
+        </w:rPr>
+        <w:t>mais</w:t>
+      </w:r>
+      <w:proofErr w:type="spellEnd"/>
+      <w:r>
+        <w:rPr>
+          <w:lang w:val="en-GB"/>
+        </w:rPr>
+        <w:t xml:space="preserve"> </w:t>
+      </w:r>
+      <w:proofErr w:type="spellStart"/>
+      <w:r>
+        <w:rPr>
+          <w:lang w:val="en-GB"/>
+        </w:rPr>
+        <w:t>avançada</w:t>
+      </w:r>
+      <w:proofErr w:type="spellEnd"/>
+      <w:r>
+        <w:rPr>
+          <w:lang w:val="en-GB"/>
+        </w:rPr>
+        <w:t xml:space="preserve"> </w:t>
+      </w:r>
+      <w:proofErr w:type="spellStart"/>
+      <w:r>
+        <w:rPr>
+          <w:lang w:val="en-GB"/>
+        </w:rPr>
+        <w:t>ficando</w:t>
+      </w:r>
+      <w:proofErr w:type="spellEnd"/>
+      <w:r>
+        <w:rPr>
+          <w:lang w:val="en-GB"/>
+        </w:rPr>
+        <w:t xml:space="preserve"> </w:t>
+      </w:r>
+      <w:proofErr w:type="spellStart"/>
+      <w:r>
+        <w:rPr>
+          <w:lang w:val="en-GB"/>
+        </w:rPr>
+        <w:t>assim</w:t>
+      </w:r>
+      <w:proofErr w:type="spellEnd"/>
+      <w:r>
+        <w:rPr>
+          <w:lang w:val="en-GB"/>
+        </w:rPr>
+        <w:t xml:space="preserve"> </w:t>
+      </w:r>
+      <w:proofErr w:type="spellStart"/>
+      <w:r>
+        <w:rPr>
+          <w:lang w:val="en-GB"/>
+        </w:rPr>
+        <w:t>pelo</w:t>
+      </w:r>
+      <w:proofErr w:type="spellEnd"/>
+      <w:r>
+        <w:rPr>
+          <w:lang w:val="en-GB"/>
+        </w:rPr>
+        <w:t xml:space="preserve"> CSS </w:t>
+      </w:r>
+      <w:proofErr w:type="spellStart"/>
+      <w:r>
+        <w:rPr>
+          <w:lang w:val="en-GB"/>
+        </w:rPr>
+        <w:t>até</w:t>
+      </w:r>
+      <w:proofErr w:type="spellEnd"/>
+      <w:r>
+        <w:rPr>
+          <w:lang w:val="en-GB"/>
+        </w:rPr>
+        <w:t xml:space="preserve"> </w:t>
+      </w:r>
+      <w:proofErr w:type="spellStart"/>
+      <w:r>
+        <w:rPr>
+          <w:lang w:val="en-GB"/>
+        </w:rPr>
+        <w:t>ao</w:t>
+      </w:r>
+      <w:proofErr w:type="spellEnd"/>
+      <w:r>
+        <w:rPr>
+          <w:lang w:val="en-GB"/>
+        </w:rPr>
+        <w:t xml:space="preserve"> </w:t>
+      </w:r>
+      <w:proofErr w:type="spellStart"/>
+      <w:r>
+        <w:rPr>
+          <w:lang w:val="en-GB"/>
+        </w:rPr>
+        <w:t>nivel</w:t>
+      </w:r>
+      <w:proofErr w:type="spellEnd"/>
+      <w:r>
+        <w:rPr>
+          <w:lang w:val="en-GB"/>
+        </w:rPr>
+        <w:t xml:space="preserve"> 4.</w:t>
+      </w:r>
+    </w:p>
+    <w:p>
+      <w:pPr>
+        <w:rPr>
+          <w:lang w:val="en-GB"/>
+        </w:rPr>
+      </w:pPr>
       <w:r>
         <w:rPr>
           <w:lang w:val="en-GB"/>
@@ -4876,25 +6265,6 @@
         <w:rPr>
           <w:lang w:val="en-GB"/>
         </w:rPr>
-        <w:t xml:space="preserve">https://www.redhat.com/en/topics/api/what-is-a-rest-api </w:t>
-      </w:r>
-      <w:r>
-        <w:rPr>
-          <w:lang w:val="en-GB"/>
-        </w:rPr>
-        <w:t>JSON</w:t>
-      </w:r>
-    </w:p>
-    <w:p>
-      <w:pPr>
-        <w:rPr>
-          <w:lang w:val="en-GB"/>
-        </w:rPr>
-      </w:pPr>
-      <w:r>
-        <w:rPr>
-          <w:lang w:val="en-GB"/>
-        </w:rPr>
         <w:tab/>
       </w:r>
       <w:r>
@@ -4903,34 +6273,66 @@
         </w:rPr>
         <w:tab/>
       </w:r>
+      <w:proofErr w:type="spellStart"/>
+      <w:r>
+        <w:rPr>
+          <w:b/>
+          <w:bCs/>
+          <w:lang w:val="en-GB"/>
+        </w:rPr>
+        <w:t>Versão</w:t>
+      </w:r>
+      <w:proofErr w:type="spellEnd"/>
+      <w:r>
+        <w:rPr>
+          <w:b/>
+          <w:bCs/>
+          <w:lang w:val="en-GB"/>
+        </w:rPr>
+        <w:t>:</w:t>
+      </w:r>
+      <w:r>
+        <w:rPr>
+          <w:lang w:val="en-GB"/>
+        </w:rPr>
+        <w:t xml:space="preserve"> </w:t>
+      </w:r>
+      <w:hyperlink r:id="rId24" w:history="1">
+        <w:r>
+          <w:rPr>
+            <w:rStyle w:val="Hiperligao"/>
+            <w:lang w:val="en-GB"/>
+          </w:rPr>
+          <w:t xml:space="preserve">2.1: Level </w:t>
+        </w:r>
+        <w:r>
+          <w:rPr>
+            <w:rStyle w:val="Hiperligao"/>
+            <w:lang w:val="en-GB"/>
+          </w:rPr>
+          <w:t>4</w:t>
+        </w:r>
+        <w:r>
+          <w:rPr>
+            <w:rStyle w:val="Hiperligao"/>
+            <w:lang w:val="en-GB"/>
+          </w:rPr>
+          <w:t xml:space="preserve"> Revision 1</w:t>
+        </w:r>
+      </w:hyperlink>
+    </w:p>
+    <w:p>
+      <w:pPr>
+        <w:rPr>
+          <w:lang w:val="en-GB"/>
+        </w:rPr>
+      </w:pPr>
       <w:r>
         <w:rPr>
           <w:lang w:val="en-GB"/>
         </w:rPr>
         <w:tab/>
-        <w:t>Sd</w:t>
-      </w:r>
-    </w:p>
-    <w:p>
-      <w:pPr>
-        <w:pStyle w:val="Ttulo3"/>
-        <w:rPr>
-          <w:lang w:val="en-GB"/>
-        </w:rPr>
-      </w:pPr>
-      <w:r>
-        <w:rPr>
-          <w:lang w:val="en-GB"/>
-        </w:rPr>
-        <w:t>HTML</w:t>
-      </w:r>
-    </w:p>
-    <w:p>
-      <w:pPr>
-        <w:rPr>
-          <w:lang w:val="en-GB"/>
-        </w:rPr>
-      </w:pPr>
+      </w:r>
       <w:r>
         <w:rPr>
           <w:lang w:val="en-GB"/>
@@ -4943,368 +6345,39 @@
         </w:rPr>
         <w:tab/>
       </w:r>
-      <w:r>
-        <w:rPr>
-          <w:lang w:val="en-GB"/>
-        </w:rPr>
-        <w:tab/>
-      </w:r>
-      <w:r>
-        <w:rPr>
-          <w:lang w:val="en-GB"/>
-        </w:rPr>
-        <w:t>Html5</w:t>
-      </w:r>
-    </w:p>
-    <w:p>
-      <w:pPr>
-        <w:rPr>
-          <w:lang w:val="en-GB"/>
-        </w:rPr>
-      </w:pPr>
-      <w:r>
-        <w:rPr>
-          <w:lang w:val="en-GB"/>
-        </w:rPr>
-        <w:tab/>
-      </w:r>
-      <w:r>
-        <w:rPr>
-          <w:lang w:val="en-GB"/>
-        </w:rPr>
-        <w:tab/>
-      </w:r>
-      <w:r>
-        <w:rPr>
-          <w:lang w:val="en-GB"/>
-        </w:rPr>
-        <w:tab/>
-      </w:r>
-      <w:proofErr w:type="spellStart"/>
-      <w:r>
-        <w:rPr>
-          <w:lang w:val="en-GB"/>
-        </w:rPr>
-        <w:t>L</w:t>
-      </w:r>
-      <w:r>
-        <w:rPr>
-          <w:lang w:val="en-GB"/>
-        </w:rPr>
-        <w:t>inguagem</w:t>
-      </w:r>
-      <w:proofErr w:type="spellEnd"/>
-      <w:r>
-        <w:rPr>
-          <w:lang w:val="en-GB"/>
-        </w:rPr>
-        <w:t xml:space="preserve"> de </w:t>
-      </w:r>
-      <w:proofErr w:type="spellStart"/>
-      <w:r>
-        <w:rPr>
-          <w:lang w:val="en-GB"/>
-        </w:rPr>
-        <w:t>marcação</w:t>
-      </w:r>
-      <w:proofErr w:type="spellEnd"/>
-      <w:r>
-        <w:rPr>
-          <w:lang w:val="en-GB"/>
-        </w:rPr>
-        <w:t xml:space="preserve"> de hipertexto</w:t>
-      </w:r>
-    </w:p>
-    <w:p>
-      <w:pPr>
-        <w:rPr>
-          <w:lang w:val="en-GB"/>
-        </w:rPr>
-      </w:pPr>
-      <w:r>
-        <w:rPr>
-          <w:lang w:val="en-GB"/>
-        </w:rPr>
-        <w:tab/>
-      </w:r>
-      <w:r>
-        <w:rPr>
-          <w:lang w:val="en-GB"/>
-        </w:rPr>
-        <w:tab/>
-      </w:r>
-      <w:r>
-        <w:rPr>
-          <w:lang w:val="en-GB"/>
-        </w:rPr>
-        <w:tab/>
-      </w:r>
-      <w:r>
-        <w:rPr>
-          <w:lang w:val="en-GB"/>
-        </w:rPr>
-        <w:t>https://www.devmedia.com.br/o-que-e-o-html5/25820</w:t>
-      </w:r>
-    </w:p>
-    <w:p>
-      <w:pPr>
-        <w:pStyle w:val="Ttulo3"/>
-        <w:rPr>
-          <w:lang w:val="en-GB"/>
-        </w:rPr>
-      </w:pPr>
-      <w:r>
-        <w:rPr>
-          <w:lang w:val="en-GB"/>
-        </w:rPr>
-        <w:t>CSS</w:t>
-      </w:r>
-    </w:p>
-    <w:p>
-      <w:pPr>
-        <w:rPr>
-          <w:lang w:val="en-GB"/>
-        </w:rPr>
-      </w:pPr>
-      <w:r>
-        <w:rPr>
-          <w:lang w:val="en-GB"/>
-        </w:rPr>
-        <w:tab/>
-      </w:r>
-      <w:r>
-        <w:rPr>
-          <w:lang w:val="en-GB"/>
-        </w:rPr>
-        <w:tab/>
-      </w:r>
-      <w:r>
-        <w:rPr>
-          <w:lang w:val="en-GB"/>
-        </w:rPr>
-        <w:tab/>
-      </w:r>
-      <w:r>
-        <w:rPr>
-          <w:lang w:val="en-GB"/>
-        </w:rPr>
-        <w:t>CSS 2.1: Level 2 Revision 1</w:t>
-      </w:r>
-    </w:p>
-    <w:p>
-      <w:pPr>
-        <w:rPr>
-          <w:lang w:val="en-GB"/>
-        </w:rPr>
-      </w:pPr>
-      <w:r>
-        <w:rPr>
-          <w:lang w:val="en-GB"/>
-        </w:rPr>
-        <w:tab/>
-      </w:r>
-      <w:r>
-        <w:rPr>
-          <w:lang w:val="en-GB"/>
-        </w:rPr>
-        <w:tab/>
-      </w:r>
-      <w:r>
-        <w:rPr>
-          <w:lang w:val="en-GB"/>
-        </w:rPr>
-        <w:tab/>
-        <w:t>External CSS</w:t>
-      </w:r>
-    </w:p>
-    <w:p>
-      <w:pPr>
-        <w:rPr>
-          <w:lang w:val="en-GB"/>
-        </w:rPr>
-      </w:pPr>
-      <w:r>
-        <w:rPr>
-          <w:lang w:val="en-GB"/>
-        </w:rPr>
-        <w:tab/>
-      </w:r>
-      <w:r>
-        <w:rPr>
-          <w:lang w:val="en-GB"/>
-        </w:rPr>
-        <w:tab/>
-      </w:r>
-      <w:r>
-        <w:rPr>
-          <w:lang w:val="en-GB"/>
-        </w:rPr>
-        <w:tab/>
-        <w:t>É</w:t>
-      </w:r>
-      <w:r>
-        <w:rPr>
-          <w:lang w:val="en-GB"/>
-        </w:rPr>
-        <w:t xml:space="preserve"> u</w:t>
-      </w:r>
-      <w:proofErr w:type="spellStart"/>
-      <w:r>
-        <w:rPr>
-          <w:lang w:val="en-GB"/>
-        </w:rPr>
-        <w:t>sado</w:t>
-      </w:r>
-      <w:proofErr w:type="spellEnd"/>
-      <w:r>
-        <w:rPr>
-          <w:lang w:val="en-GB"/>
-        </w:rPr>
-        <w:t xml:space="preserve"> para </w:t>
-      </w:r>
-      <w:proofErr w:type="spellStart"/>
-      <w:r>
-        <w:rPr>
-          <w:lang w:val="en-GB"/>
-        </w:rPr>
-        <w:t>estilizar</w:t>
-      </w:r>
-      <w:proofErr w:type="spellEnd"/>
+      <w:proofErr w:type="spellStart"/>
+      <w:r>
+        <w:rPr>
+          <w:b/>
+          <w:bCs/>
+          <w:lang w:val="en-GB"/>
+        </w:rPr>
+        <w:t>Documentação</w:t>
+      </w:r>
+      <w:proofErr w:type="spellEnd"/>
+      <w:r>
+        <w:rPr>
+          <w:b/>
+          <w:bCs/>
+          <w:lang w:val="en-GB"/>
+        </w:rPr>
+        <w:t>:</w:t>
+      </w:r>
       <w:r>
         <w:rPr>
           <w:lang w:val="en-GB"/>
         </w:rPr>
         <w:t xml:space="preserve"> </w:t>
       </w:r>
-      <w:proofErr w:type="spellStart"/>
-      <w:r>
-        <w:rPr>
-          <w:lang w:val="en-GB"/>
-        </w:rPr>
-        <w:t>elementos</w:t>
-      </w:r>
-      <w:proofErr w:type="spellEnd"/>
-      <w:r>
-        <w:rPr>
-          <w:lang w:val="en-GB"/>
-        </w:rPr>
-        <w:t xml:space="preserve"> </w:t>
-      </w:r>
-      <w:proofErr w:type="spellStart"/>
-      <w:r>
-        <w:rPr>
-          <w:lang w:val="en-GB"/>
-        </w:rPr>
-        <w:t>escritos</w:t>
-      </w:r>
-      <w:proofErr w:type="spellEnd"/>
-      <w:r>
-        <w:rPr>
-          <w:lang w:val="en-GB"/>
-        </w:rPr>
-        <w:t xml:space="preserve"> </w:t>
-      </w:r>
-      <w:proofErr w:type="spellStart"/>
-      <w:r>
-        <w:rPr>
-          <w:lang w:val="en-GB"/>
-        </w:rPr>
-        <w:t>em</w:t>
-      </w:r>
-      <w:proofErr w:type="spellEnd"/>
-      <w:r>
-        <w:rPr>
-          <w:lang w:val="en-GB"/>
-        </w:rPr>
-        <w:t xml:space="preserve"> </w:t>
-      </w:r>
-      <w:proofErr w:type="spellStart"/>
-      <w:r>
-        <w:rPr>
-          <w:lang w:val="en-GB"/>
-        </w:rPr>
-        <w:t>uma</w:t>
-      </w:r>
-      <w:proofErr w:type="spellEnd"/>
-      <w:r>
-        <w:rPr>
-          <w:lang w:val="en-GB"/>
-        </w:rPr>
-        <w:t xml:space="preserve"> </w:t>
-      </w:r>
-      <w:proofErr w:type="spellStart"/>
-      <w:r>
-        <w:rPr>
-          <w:lang w:val="en-GB"/>
-        </w:rPr>
-        <w:t>linguagem</w:t>
-      </w:r>
-      <w:proofErr w:type="spellEnd"/>
-      <w:r>
-        <w:rPr>
-          <w:lang w:val="en-GB"/>
-        </w:rPr>
-        <w:t xml:space="preserve"> de </w:t>
-      </w:r>
-      <w:proofErr w:type="spellStart"/>
-      <w:r>
-        <w:rPr>
-          <w:lang w:val="en-GB"/>
-        </w:rPr>
-        <w:t>marcação</w:t>
-      </w:r>
-      <w:proofErr w:type="spellEnd"/>
-      <w:r>
-        <w:rPr>
-          <w:lang w:val="en-GB"/>
-        </w:rPr>
-        <w:t xml:space="preserve"> </w:t>
-      </w:r>
-      <w:proofErr w:type="spellStart"/>
-      <w:r>
-        <w:rPr>
-          <w:lang w:val="en-GB"/>
-        </w:rPr>
-        <w:t>como</w:t>
-      </w:r>
-      <w:proofErr w:type="spellEnd"/>
-      <w:r>
-        <w:rPr>
-          <w:lang w:val="en-GB"/>
-        </w:rPr>
-        <w:t xml:space="preserve"> HTML.</w:t>
-      </w:r>
-    </w:p>
-    <w:p>
-      <w:pPr>
-        <w:rPr>
-          <w:lang w:val="en-GB"/>
-        </w:rPr>
-      </w:pPr>
-      <w:r>
-        <w:rPr>
-          <w:lang w:val="en-GB"/>
-        </w:rPr>
-        <w:tab/>
-      </w:r>
-      <w:r>
-        <w:rPr>
-          <w:lang w:val="en-GB"/>
-        </w:rPr>
-        <w:tab/>
-      </w:r>
-      <w:r>
-        <w:rPr>
-          <w:lang w:val="en-GB"/>
-        </w:rPr>
-        <w:tab/>
-      </w:r>
-      <w:r>
-        <w:rPr>
-          <w:lang w:val="en-GB"/>
-        </w:rPr>
-        <w:t>https://www.geeksforgeeks.org/types-of-css-cascading-style-sheet/</w:t>
-      </w:r>
+      <w:hyperlink r:id="rId25" w:history="1">
+        <w:r>
+          <w:rPr>
+            <w:rStyle w:val="Hiperligao"/>
+            <w:lang w:val="en-GB"/>
+          </w:rPr>
+          <w:t>https://developer.mozilla.org/pt-BR/docs/Web/CSS</w:t>
+        </w:r>
+      </w:hyperlink>
     </w:p>
     <w:p>
       <w:pPr>
@@ -5323,6 +6396,560 @@
     </w:p>
     <w:p>
       <w:pPr>
+        <w:ind w:left="2127"/>
+        <w:rPr>
+          <w:lang w:val="en-GB"/>
+        </w:rPr>
+      </w:pPr>
+      <w:r>
+        <w:rPr>
+          <w:lang w:val="en-GB"/>
+        </w:rPr>
+        <w:t xml:space="preserve">A principal </w:t>
+      </w:r>
+      <w:proofErr w:type="spellStart"/>
+      <w:r>
+        <w:rPr>
+          <w:lang w:val="en-GB"/>
+        </w:rPr>
+        <w:t>razão</w:t>
+      </w:r>
+      <w:proofErr w:type="spellEnd"/>
+      <w:r>
+        <w:rPr>
+          <w:lang w:val="en-GB"/>
+        </w:rPr>
+        <w:t xml:space="preserve"> de </w:t>
+      </w:r>
+      <w:proofErr w:type="spellStart"/>
+      <w:r>
+        <w:rPr>
+          <w:lang w:val="en-GB"/>
+        </w:rPr>
+        <w:t>decidir</w:t>
+      </w:r>
+      <w:proofErr w:type="spellEnd"/>
+      <w:r>
+        <w:rPr>
+          <w:lang w:val="en-GB"/>
+        </w:rPr>
+        <w:t xml:space="preserve"> </w:t>
+      </w:r>
+      <w:proofErr w:type="spellStart"/>
+      <w:r>
+        <w:rPr>
+          <w:lang w:val="en-GB"/>
+        </w:rPr>
+        <w:t>utilizar</w:t>
+      </w:r>
+      <w:proofErr w:type="spellEnd"/>
+      <w:r>
+        <w:rPr>
+          <w:lang w:val="en-GB"/>
+        </w:rPr>
+        <w:t xml:space="preserve"> o bootstrap é a </w:t>
+      </w:r>
+      <w:proofErr w:type="spellStart"/>
+      <w:r>
+        <w:rPr>
+          <w:lang w:val="en-GB"/>
+        </w:rPr>
+        <w:t>sua</w:t>
+      </w:r>
+      <w:proofErr w:type="spellEnd"/>
+      <w:r>
+        <w:rPr>
+          <w:lang w:val="en-GB"/>
+        </w:rPr>
+        <w:t xml:space="preserve"> </w:t>
+      </w:r>
+      <w:proofErr w:type="spellStart"/>
+      <w:r>
+        <w:rPr>
+          <w:lang w:val="en-GB"/>
+        </w:rPr>
+        <w:t>facilidade</w:t>
+      </w:r>
+      <w:proofErr w:type="spellEnd"/>
+      <w:r>
+        <w:rPr>
+          <w:lang w:val="en-GB"/>
+        </w:rPr>
+        <w:t xml:space="preserve"> </w:t>
+      </w:r>
+      <w:proofErr w:type="spellStart"/>
+      <w:r>
+        <w:rPr>
+          <w:lang w:val="en-GB"/>
+        </w:rPr>
+        <w:t>em</w:t>
+      </w:r>
+      <w:proofErr w:type="spellEnd"/>
+      <w:r>
+        <w:rPr>
+          <w:lang w:val="en-GB"/>
+        </w:rPr>
+        <w:t xml:space="preserve"> </w:t>
+      </w:r>
+      <w:proofErr w:type="spellStart"/>
+      <w:r>
+        <w:rPr>
+          <w:lang w:val="en-GB"/>
+        </w:rPr>
+        <w:t>tornar</w:t>
+      </w:r>
+      <w:proofErr w:type="spellEnd"/>
+      <w:r>
+        <w:rPr>
+          <w:lang w:val="en-GB"/>
+        </w:rPr>
+        <w:t xml:space="preserve"> </w:t>
+      </w:r>
+      <w:proofErr w:type="spellStart"/>
+      <w:r>
+        <w:rPr>
+          <w:lang w:val="en-GB"/>
+        </w:rPr>
+        <w:t>uma</w:t>
+      </w:r>
+      <w:proofErr w:type="spellEnd"/>
+      <w:r>
+        <w:rPr>
+          <w:lang w:val="en-GB"/>
+        </w:rPr>
+        <w:t xml:space="preserve"> interface responsive, </w:t>
+      </w:r>
+      <w:proofErr w:type="spellStart"/>
+      <w:r>
+        <w:rPr>
+          <w:lang w:val="en-GB"/>
+        </w:rPr>
+        <w:t>além</w:t>
+      </w:r>
+      <w:proofErr w:type="spellEnd"/>
+      <w:r>
+        <w:rPr>
+          <w:lang w:val="en-GB"/>
+        </w:rPr>
+        <w:t xml:space="preserve"> </w:t>
+      </w:r>
+      <w:proofErr w:type="spellStart"/>
+      <w:r>
+        <w:rPr>
+          <w:lang w:val="en-GB"/>
+        </w:rPr>
+        <w:t>disso</w:t>
+      </w:r>
+      <w:proofErr w:type="spellEnd"/>
+      <w:r>
+        <w:rPr>
+          <w:lang w:val="en-GB"/>
+        </w:rPr>
+        <w:t xml:space="preserve"> </w:t>
+      </w:r>
+      <w:proofErr w:type="spellStart"/>
+      <w:r>
+        <w:rPr>
+          <w:lang w:val="en-GB"/>
+        </w:rPr>
+        <w:t>tem</w:t>
+      </w:r>
+      <w:proofErr w:type="spellEnd"/>
+      <w:r>
+        <w:rPr>
+          <w:lang w:val="en-GB"/>
+        </w:rPr>
+        <w:t xml:space="preserve"> </w:t>
+      </w:r>
+      <w:proofErr w:type="spellStart"/>
+      <w:r>
+        <w:rPr>
+          <w:lang w:val="en-GB"/>
+        </w:rPr>
+        <w:t>varias</w:t>
+      </w:r>
+      <w:proofErr w:type="spellEnd"/>
+      <w:r>
+        <w:rPr>
+          <w:lang w:val="en-GB"/>
+        </w:rPr>
+        <w:t xml:space="preserve"> classes que me </w:t>
+      </w:r>
+      <w:proofErr w:type="spellStart"/>
+      <w:r>
+        <w:rPr>
+          <w:lang w:val="en-GB"/>
+        </w:rPr>
+        <w:t>permitem</w:t>
+      </w:r>
+      <w:proofErr w:type="spellEnd"/>
+      <w:r>
+        <w:rPr>
+          <w:lang w:val="en-GB"/>
+        </w:rPr>
+        <w:t xml:space="preserve"> </w:t>
+      </w:r>
+      <w:proofErr w:type="spellStart"/>
+      <w:r>
+        <w:rPr>
+          <w:lang w:val="en-GB"/>
+        </w:rPr>
+        <w:t>estilar</w:t>
+      </w:r>
+      <w:proofErr w:type="spellEnd"/>
+      <w:r>
+        <w:rPr>
+          <w:lang w:val="en-GB"/>
+        </w:rPr>
+        <w:t xml:space="preserve"> a interface de </w:t>
+      </w:r>
+      <w:proofErr w:type="spellStart"/>
+      <w:r>
+        <w:rPr>
+          <w:lang w:val="en-GB"/>
+        </w:rPr>
+        <w:t>uma</w:t>
+      </w:r>
+      <w:proofErr w:type="spellEnd"/>
+      <w:r>
+        <w:rPr>
+          <w:lang w:val="en-GB"/>
+        </w:rPr>
+        <w:t xml:space="preserve"> forma </w:t>
+      </w:r>
+      <w:proofErr w:type="spellStart"/>
+      <w:r>
+        <w:rPr>
+          <w:lang w:val="en-GB"/>
+        </w:rPr>
+        <w:t>muito</w:t>
+      </w:r>
+      <w:proofErr w:type="spellEnd"/>
+      <w:r>
+        <w:rPr>
+          <w:lang w:val="en-GB"/>
+        </w:rPr>
+        <w:t xml:space="preserve"> </w:t>
+      </w:r>
+      <w:proofErr w:type="spellStart"/>
+      <w:r>
+        <w:rPr>
+          <w:lang w:val="en-GB"/>
+        </w:rPr>
+        <w:t>mais</w:t>
+      </w:r>
+      <w:proofErr w:type="spellEnd"/>
+      <w:r>
+        <w:rPr>
+          <w:lang w:val="en-GB"/>
+        </w:rPr>
+        <w:t xml:space="preserve"> simples e </w:t>
+      </w:r>
+      <w:proofErr w:type="spellStart"/>
+      <w:r>
+        <w:rPr>
+          <w:lang w:val="en-GB"/>
+        </w:rPr>
+        <w:t>rapida</w:t>
+      </w:r>
+      <w:proofErr w:type="spellEnd"/>
+      <w:r>
+        <w:rPr>
+          <w:lang w:val="en-GB"/>
+        </w:rPr>
+        <w:t>.</w:t>
+      </w:r>
+    </w:p>
+    <w:p>
+      <w:pPr>
+        <w:ind w:left="2127"/>
+        <w:rPr>
+          <w:lang w:val="en-GB"/>
+        </w:rPr>
+      </w:pPr>
+      <w:proofErr w:type="spellStart"/>
+      <w:r>
+        <w:rPr>
+          <w:lang w:val="en-GB"/>
+        </w:rPr>
+        <w:t>Escolhi</w:t>
+      </w:r>
+      <w:proofErr w:type="spellEnd"/>
+      <w:r>
+        <w:rPr>
+          <w:lang w:val="en-GB"/>
+        </w:rPr>
+        <w:t xml:space="preserve"> a </w:t>
+      </w:r>
+      <w:proofErr w:type="spellStart"/>
+      <w:r>
+        <w:rPr>
+          <w:lang w:val="en-GB"/>
+        </w:rPr>
+        <w:t>versão</w:t>
+      </w:r>
+      <w:proofErr w:type="spellEnd"/>
+      <w:r>
+        <w:rPr>
+          <w:lang w:val="en-GB"/>
+        </w:rPr>
+        <w:t xml:space="preserve"> 5 </w:t>
+      </w:r>
+      <w:proofErr w:type="spellStart"/>
+      <w:r>
+        <w:rPr>
+          <w:lang w:val="en-GB"/>
+        </w:rPr>
+        <w:t>inves</w:t>
+      </w:r>
+      <w:proofErr w:type="spellEnd"/>
+      <w:r>
+        <w:rPr>
+          <w:lang w:val="en-GB"/>
+        </w:rPr>
+        <w:t xml:space="preserve"> da 4 é o update </w:t>
+      </w:r>
+      <w:proofErr w:type="spellStart"/>
+      <w:r>
+        <w:rPr>
+          <w:lang w:val="en-GB"/>
+        </w:rPr>
+        <w:t>em</w:t>
+      </w:r>
+      <w:proofErr w:type="spellEnd"/>
+      <w:r>
+        <w:rPr>
+          <w:lang w:val="en-GB"/>
+        </w:rPr>
+        <w:t xml:space="preserve"> </w:t>
+      </w:r>
+      <w:proofErr w:type="spellStart"/>
+      <w:r>
+        <w:rPr>
+          <w:lang w:val="en-GB"/>
+        </w:rPr>
+        <w:t>termos</w:t>
+      </w:r>
+      <w:proofErr w:type="spellEnd"/>
+      <w:r>
+        <w:rPr>
+          <w:lang w:val="en-GB"/>
+        </w:rPr>
+        <w:t xml:space="preserve"> de </w:t>
+      </w:r>
+      <w:proofErr w:type="spellStart"/>
+      <w:r>
+        <w:rPr>
+          <w:lang w:val="en-GB"/>
+        </w:rPr>
+        <w:t>tamanhos</w:t>
+      </w:r>
+      <w:proofErr w:type="spellEnd"/>
+      <w:r>
+        <w:rPr>
+          <w:lang w:val="en-GB"/>
+        </w:rPr>
+        <w:t xml:space="preserve"> de </w:t>
+      </w:r>
+      <w:proofErr w:type="spellStart"/>
+      <w:r>
+        <w:rPr>
+          <w:lang w:val="en-GB"/>
+        </w:rPr>
+        <w:t>colunas</w:t>
+      </w:r>
+      <w:proofErr w:type="spellEnd"/>
+      <w:r>
+        <w:rPr>
+          <w:lang w:val="en-GB"/>
+        </w:rPr>
+        <w:t xml:space="preserve">, rows e containers, </w:t>
+      </w:r>
+      <w:proofErr w:type="spellStart"/>
+      <w:r>
+        <w:rPr>
+          <w:lang w:val="en-GB"/>
+        </w:rPr>
+        <w:t>enquanto</w:t>
+      </w:r>
+      <w:proofErr w:type="spellEnd"/>
+      <w:r>
+        <w:rPr>
+          <w:lang w:val="en-GB"/>
+        </w:rPr>
+        <w:t xml:space="preserve"> que </w:t>
+      </w:r>
+      <w:proofErr w:type="spellStart"/>
+      <w:r>
+        <w:rPr>
+          <w:lang w:val="en-GB"/>
+        </w:rPr>
+        <w:t>na</w:t>
+      </w:r>
+      <w:proofErr w:type="spellEnd"/>
+      <w:r>
+        <w:rPr>
+          <w:lang w:val="en-GB"/>
+        </w:rPr>
+        <w:t xml:space="preserve"> </w:t>
+      </w:r>
+      <w:proofErr w:type="spellStart"/>
+      <w:r>
+        <w:rPr>
+          <w:lang w:val="en-GB"/>
+        </w:rPr>
+        <w:t>versão</w:t>
+      </w:r>
+      <w:proofErr w:type="spellEnd"/>
+      <w:r>
+        <w:rPr>
+          <w:lang w:val="en-GB"/>
+        </w:rPr>
+        <w:t xml:space="preserve"> 4 </w:t>
+      </w:r>
+      <w:proofErr w:type="spellStart"/>
+      <w:r>
+        <w:rPr>
+          <w:lang w:val="en-GB"/>
+        </w:rPr>
+        <w:t>apenas</w:t>
+      </w:r>
+      <w:proofErr w:type="spellEnd"/>
+      <w:r>
+        <w:rPr>
+          <w:lang w:val="en-GB"/>
+        </w:rPr>
+        <w:t xml:space="preserve"> </w:t>
+      </w:r>
+      <w:proofErr w:type="spellStart"/>
+      <w:r>
+        <w:rPr>
+          <w:lang w:val="en-GB"/>
+        </w:rPr>
+        <w:t>temos</w:t>
+      </w:r>
+      <w:proofErr w:type="spellEnd"/>
+      <w:r>
+        <w:rPr>
+          <w:lang w:val="en-GB"/>
+        </w:rPr>
+        <w:t xml:space="preserve"> 4 </w:t>
+      </w:r>
+      <w:proofErr w:type="spellStart"/>
+      <w:r>
+        <w:rPr>
+          <w:lang w:val="en-GB"/>
+        </w:rPr>
+        <w:t>tamanhos</w:t>
+      </w:r>
+      <w:proofErr w:type="spellEnd"/>
+      <w:r>
+        <w:rPr>
+          <w:lang w:val="en-GB"/>
+        </w:rPr>
+        <w:t xml:space="preserve"> de </w:t>
+      </w:r>
+      <w:proofErr w:type="spellStart"/>
+      <w:r>
+        <w:rPr>
+          <w:lang w:val="en-GB"/>
+        </w:rPr>
+        <w:t>ecrãs</w:t>
+      </w:r>
+      <w:proofErr w:type="spellEnd"/>
+      <w:r>
+        <w:rPr>
+          <w:lang w:val="en-GB"/>
+        </w:rPr>
+        <w:t xml:space="preserve"> (</w:t>
+      </w:r>
+      <w:proofErr w:type="spellStart"/>
+      <w:r>
+        <w:rPr>
+          <w:lang w:val="en-GB"/>
+        </w:rPr>
+        <w:t>sm,md,lg,xl</w:t>
+      </w:r>
+      <w:proofErr w:type="spellEnd"/>
+      <w:r>
+        <w:rPr>
+          <w:lang w:val="en-GB"/>
+        </w:rPr>
+        <w:t xml:space="preserve">) no bootstrap 5 </w:t>
+      </w:r>
+      <w:proofErr w:type="spellStart"/>
+      <w:r>
+        <w:rPr>
+          <w:lang w:val="en-GB"/>
+        </w:rPr>
+        <w:t>temos</w:t>
+      </w:r>
+      <w:proofErr w:type="spellEnd"/>
+      <w:r>
+        <w:rPr>
+          <w:lang w:val="en-GB"/>
+        </w:rPr>
+        <w:t xml:space="preserve"> 6 </w:t>
+      </w:r>
+      <w:proofErr w:type="spellStart"/>
+      <w:r>
+        <w:rPr>
+          <w:lang w:val="en-GB"/>
+        </w:rPr>
+        <w:t>tamanhos</w:t>
+      </w:r>
+      <w:proofErr w:type="spellEnd"/>
+      <w:r>
+        <w:rPr>
+          <w:lang w:val="en-GB"/>
+        </w:rPr>
+        <w:t xml:space="preserve"> de </w:t>
+      </w:r>
+      <w:proofErr w:type="spellStart"/>
+      <w:r>
+        <w:rPr>
+          <w:lang w:val="en-GB"/>
+        </w:rPr>
+        <w:t>ecrã</w:t>
+      </w:r>
+      <w:proofErr w:type="spellEnd"/>
+      <w:r>
+        <w:rPr>
+          <w:lang w:val="en-GB"/>
+        </w:rPr>
+        <w:t xml:space="preserve"> (</w:t>
+      </w:r>
+      <w:proofErr w:type="spellStart"/>
+      <w:r>
+        <w:rPr>
+          <w:lang w:val="en-GB"/>
+        </w:rPr>
+        <w:t>xs,sm</w:t>
+      </w:r>
+      <w:proofErr w:type="spellEnd"/>
+      <w:r>
+        <w:rPr>
+          <w:lang w:val="en-GB"/>
+        </w:rPr>
+        <w:t xml:space="preserve">, </w:t>
+      </w:r>
+      <w:proofErr w:type="spellStart"/>
+      <w:r>
+        <w:rPr>
+          <w:lang w:val="en-GB"/>
+        </w:rPr>
+        <w:t>md,lg,xl,xxl</w:t>
+      </w:r>
+      <w:proofErr w:type="spellEnd"/>
+      <w:r>
+        <w:rPr>
+          <w:lang w:val="en-GB"/>
+        </w:rPr>
+        <w:t>);</w:t>
+      </w:r>
+    </w:p>
+    <w:p>
+      <w:pPr>
         <w:rPr>
           <w:lang w:val="en-GB"/>
         </w:rPr>
@@ -5344,16 +6971,40 @@
           <w:lang w:val="en-GB"/>
         </w:rPr>
         <w:tab/>
-        <w:t>Bootstrap V5</w:t>
-      </w:r>
-    </w:p>
-    <w:p>
-      <w:pPr>
-        <w:ind w:left="2127"/>
-      </w:pPr>
-      <w:r>
-        <w:t>Suas principais vantagens são que ele é responsivo por design, mantém ampla compatibilidade com o navegador, oferece design consistente usando componentes reutilizáveis e é muito fácil de usar e rápido de aprender.</w:t>
-      </w:r>
+      </w:r>
+      <w:proofErr w:type="spellStart"/>
+      <w:r>
+        <w:rPr>
+          <w:b/>
+          <w:bCs/>
+          <w:lang w:val="en-GB"/>
+        </w:rPr>
+        <w:t>Versão</w:t>
+      </w:r>
+      <w:proofErr w:type="spellEnd"/>
+      <w:r>
+        <w:rPr>
+          <w:b/>
+          <w:bCs/>
+          <w:lang w:val="en-GB"/>
+        </w:rPr>
+        <w:t>:</w:t>
+      </w:r>
+      <w:r>
+        <w:rPr>
+          <w:lang w:val="en-GB"/>
+        </w:rPr>
+        <w:t xml:space="preserve"> </w:t>
+      </w:r>
+      <w:hyperlink r:id="rId26" w:history="1">
+        <w:r>
+          <w:rPr>
+            <w:rStyle w:val="Hiperligao"/>
+            <w:lang w:val="en-GB"/>
+          </w:rPr>
+          <w:t>Bootstrap V5</w:t>
+        </w:r>
+      </w:hyperlink>
     </w:p>
     <w:p>
       <w:pPr>
@@ -5379,45 +7030,209 @@
         </w:rPr>
         <w:tab/>
       </w:r>
-      <w:r>
-        <w:rPr>
-          <w:lang w:val="en-GB"/>
-        </w:rPr>
-        <w:t>https://getbootstrap.com/docs/5.0/getting-started/introduction/</w:t>
-      </w:r>
-    </w:p>
-    <w:p>
-      <w:pPr>
-        <w:rPr>
-          <w:lang w:val="en-GB"/>
-        </w:rPr>
-      </w:pPr>
+      <w:proofErr w:type="spellStart"/>
+      <w:r>
+        <w:rPr>
+          <w:b/>
+          <w:bCs/>
+          <w:lang w:val="en-GB"/>
+        </w:rPr>
+        <w:t>Documentão</w:t>
+      </w:r>
+      <w:proofErr w:type="spellEnd"/>
+      <w:r>
+        <w:rPr>
+          <w:b/>
+          <w:bCs/>
+          <w:lang w:val="en-GB"/>
+        </w:rPr>
+        <w:t>:</w:t>
+      </w:r>
+      <w:r>
+        <w:rPr>
+          <w:lang w:val="en-GB"/>
+        </w:rPr>
+        <w:t xml:space="preserve"> </w:t>
+      </w:r>
+      <w:hyperlink r:id="rId27" w:history="1">
+        <w:r>
+          <w:rPr>
+            <w:rStyle w:val="Hiperligao"/>
+            <w:lang w:val="en-GB"/>
+          </w:rPr>
+          <w:t>https://getbootstrap.com/docs/5.0/getting-started/introduction/</w:t>
+        </w:r>
+      </w:hyperlink>
+    </w:p>
+    <w:p>
+      <w:pPr>
+        <w:rPr>
+          <w:rFonts w:eastAsiaTheme="majorEastAsia" w:cstheme="majorBidi"/>
+          <w:b/>
+          <w:bCs/>
+          <w:sz w:val="28"/>
+          <w:szCs w:val="26"/>
+        </w:rPr>
+      </w:pPr>
+      <w:r>
+        <w:br w:type="page"/>
+      </w:r>
+    </w:p>
+    <w:p>
+      <w:pPr>
+        <w:pStyle w:val="Ttulo2"/>
+      </w:pPr>
+      <w:r>
+        <w:lastRenderedPageBreak/>
+        <w:t>Páginas Modelo</w:t>
+      </w:r>
     </w:p>
     <w:p>
       <w:pPr>
         <w:pStyle w:val="PargrafodaLista"/>
-        <w:ind w:left="360"/>
+        <w:ind w:left="1123"/>
         <w:jc w:val="both"/>
         <w:rPr>
+          <w:color w:val="92D050"/>
+        </w:rPr>
+      </w:pPr>
+      <w:r>
+        <w:rPr>
           <w:color w:val="FFC000"/>
         </w:rPr>
-      </w:pPr>
-      <w:r>
-        <w:rPr>
+        <w:t xml:space="preserve">Implementação do </w:t>
+      </w:r>
+      <w:r>
+        <w:rPr>
+          <w:i/>
           <w:color w:val="FFC000"/>
         </w:rPr>
-        <w:t>Devem ser identificadas e explicadas as principais decisões de implementação do sistema web relativamente aos elementos seguintes:</w:t>
-      </w:r>
-    </w:p>
-    <w:p>
-      <w:pPr>
-        <w:pStyle w:val="PargrafodaLista"/>
-        <w:ind w:left="360"/>
-        <w:jc w:val="both"/>
+        <w:t>layout</w:t>
+      </w:r>
+      <w:r>
         <w:rPr>
           <w:color w:val="FFC000"/>
         </w:rPr>
-      </w:pPr>
+        <w:t xml:space="preserve"> das </w:t>
+      </w:r>
+      <w:r>
+        <w:rPr>
+          <w:b/>
+          <w:color w:val="FFC000"/>
+        </w:rPr>
+        <w:t>páginas modelo</w:t>
+      </w:r>
+      <w:r>
+        <w:rPr>
+          <w:color w:val="FFC000"/>
+        </w:rPr>
+        <w:t xml:space="preserve">, explicando as principais características da versão </w:t>
+      </w:r>
+      <w:r>
+        <w:rPr>
+          <w:i/>
+          <w:color w:val="FFC000"/>
+        </w:rPr>
+        <w:t>desktop</w:t>
+      </w:r>
+      <w:r>
+        <w:rPr>
+          <w:color w:val="FFC000"/>
+        </w:rPr>
+        <w:t xml:space="preserve"> e a </w:t>
+      </w:r>
+      <w:r>
+        <w:rPr>
+          <w:i/>
+          <w:color w:val="FFC000"/>
+        </w:rPr>
+        <w:t>mobile</w:t>
+      </w:r>
+      <w:r>
+        <w:rPr>
+          <w:color w:val="FFC000"/>
+        </w:rPr>
+        <w:t xml:space="preserve"> (dispositivo, resolução, dimensões, entre outros). Referência ao uso especifico de </w:t>
+      </w:r>
+      <w:proofErr w:type="spellStart"/>
+      <w:r>
+        <w:rPr>
+          <w:color w:val="FFC000"/>
+        </w:rPr>
+        <w:t>Bootstrap</w:t>
+      </w:r>
+      <w:proofErr w:type="spellEnd"/>
+      <w:r>
+        <w:rPr>
+          <w:color w:val="FFC000"/>
+        </w:rPr>
+        <w:t xml:space="preserve"> ou de outro recurso de construção das interfaces com o utilizador, como por exemplo, </w:t>
+      </w:r>
+      <w:r>
+        <w:rPr>
+          <w:b/>
+          <w:bCs/>
+          <w:color w:val="FFC000"/>
+        </w:rPr>
+        <w:t xml:space="preserve">componentes de </w:t>
+      </w:r>
+      <w:proofErr w:type="spellStart"/>
+      <w:r>
+        <w:rPr>
+          <w:b/>
+          <w:bCs/>
+          <w:color w:val="FFC000"/>
+        </w:rPr>
+        <w:t>frameworks</w:t>
+      </w:r>
+      <w:proofErr w:type="spellEnd"/>
+      <w:r>
+        <w:rPr>
+          <w:b/>
+          <w:bCs/>
+          <w:color w:val="FFC000"/>
+        </w:rPr>
+        <w:t xml:space="preserve"> </w:t>
+      </w:r>
+      <w:proofErr w:type="spellStart"/>
+      <w:r>
+        <w:rPr>
+          <w:b/>
+          <w:bCs/>
+          <w:color w:val="FFC000"/>
+        </w:rPr>
+        <w:t>javascript</w:t>
+      </w:r>
+      <w:proofErr w:type="spellEnd"/>
+      <w:r>
+        <w:rPr>
+          <w:color w:val="FFC000"/>
+        </w:rPr>
+        <w:t>;</w:t>
+      </w:r>
+    </w:p>
+    <w:p>
+      <w:pPr>
+        <w:rPr>
+          <w:rFonts w:eastAsiaTheme="majorEastAsia" w:cstheme="majorBidi"/>
+          <w:b/>
+          <w:bCs/>
+          <w:sz w:val="28"/>
+          <w:szCs w:val="26"/>
+        </w:rPr>
+      </w:pPr>
+      <w:r>
+        <w:br w:type="page"/>
+      </w:r>
+    </w:p>
+    <w:p>
+      <w:pPr>
+        <w:pStyle w:val="Ttulo2"/>
+      </w:pPr>
+      <w:r>
+        <w:lastRenderedPageBreak/>
+        <w:t>Principais estruturas de dados</w:t>
+      </w:r>
     </w:p>
     <w:p>
       <w:pPr>
@@ -5431,58 +7246,63 @@
           <w:color w:val="FFC000"/>
         </w:rPr>
       </w:pPr>
+    </w:p>
+    <w:p>
+      <w:r>
+        <w:rPr>
+          <w:color w:val="FFC000"/>
+        </w:rPr>
+        <w:t xml:space="preserve">Identificação das principais </w:t>
+      </w:r>
       <w:r>
         <w:rPr>
           <w:b/>
           <w:color w:val="FFC000"/>
         </w:rPr>
-        <w:t>Tecnologias</w:t>
+        <w:t>estruturas de dados</w:t>
       </w:r>
       <w:r>
         <w:rPr>
           <w:color w:val="FFC000"/>
         </w:rPr>
-        <w:t xml:space="preserve"> utilizadas e os </w:t>
+        <w:t xml:space="preserve"> utilizadas na programação </w:t>
       </w:r>
       <w:proofErr w:type="spellStart"/>
       <w:r>
         <w:rPr>
           <w:color w:val="FFC000"/>
         </w:rPr>
-        <w:t>respectivos</w:t>
+        <w:t>javascript</w:t>
       </w:r>
       <w:proofErr w:type="spellEnd"/>
       <w:r>
         <w:rPr>
           <w:color w:val="FFC000"/>
         </w:rPr>
-        <w:t xml:space="preserve"> padrões/versões. Justificar estas escolhas, tendo em conta a versão </w:t>
-      </w:r>
-      <w:r>
-        <w:rPr>
-          <w:i/>
-          <w:color w:val="FFC000"/>
-        </w:rPr>
-        <w:t>desktop</w:t>
-      </w:r>
-      <w:r>
-        <w:rPr>
-          <w:color w:val="FFC000"/>
-        </w:rPr>
-        <w:t xml:space="preserve"> e a </w:t>
-      </w:r>
-      <w:r>
-        <w:rPr>
-          <w:i/>
-          <w:color w:val="FFC000"/>
-        </w:rPr>
-        <w:t>mobile</w:t>
-      </w:r>
-      <w:r>
-        <w:rPr>
-          <w:color w:val="FFC000"/>
-        </w:rPr>
-        <w:t xml:space="preserve"> (justificação do dispositivo escolhido);</w:t>
+        <w:t xml:space="preserve"> (ou outras bibliotecas/plataformas) e da sua persistência entre páginas;</w:t>
+      </w:r>
+    </w:p>
+    <w:p>
+      <w:pPr>
+        <w:rPr>
+          <w:rFonts w:eastAsiaTheme="majorEastAsia" w:cstheme="majorBidi"/>
+          <w:b/>
+          <w:bCs/>
+          <w:sz w:val="28"/>
+          <w:szCs w:val="26"/>
+        </w:rPr>
+      </w:pPr>
+      <w:r>
+        <w:br w:type="page"/>
+      </w:r>
+    </w:p>
+    <w:p>
+      <w:pPr>
+        <w:pStyle w:val="Ttulo2"/>
+      </w:pPr>
+      <w:r>
+        <w:lastRenderedPageBreak/>
+        <w:t>Ficheiros utilizados</w:t>
       </w:r>
     </w:p>
     <w:p>
@@ -5501,116 +7321,97 @@
         <w:rPr>
           <w:color w:val="FFC000"/>
         </w:rPr>
-        <w:t xml:space="preserve">Implementação do </w:t>
-      </w:r>
-      <w:r>
-        <w:rPr>
-          <w:i/>
-          <w:color w:val="FFC000"/>
-        </w:rPr>
-        <w:t>layout</w:t>
-      </w:r>
-      <w:r>
-        <w:rPr>
-          <w:color w:val="FFC000"/>
-        </w:rPr>
-        <w:t xml:space="preserve"> das </w:t>
+        <w:t xml:space="preserve">Identificação dos </w:t>
       </w:r>
       <w:r>
         <w:rPr>
           <w:b/>
           <w:color w:val="FFC000"/>
         </w:rPr>
-        <w:t>páginas modelo</w:t>
+        <w:t>ficheiros utilizados</w:t>
       </w:r>
       <w:r>
         <w:rPr>
           <w:color w:val="FFC000"/>
         </w:rPr>
-        <w:t xml:space="preserve">, explicando as principais características da versão </w:t>
-      </w:r>
-      <w:r>
-        <w:rPr>
-          <w:i/>
+        <w:t xml:space="preserve"> (.html, .</w:t>
+      </w:r>
+      <w:proofErr w:type="spellStart"/>
+      <w:r>
+        <w:rPr>
           <w:color w:val="FFC000"/>
         </w:rPr>
-        <w:t>desktop</w:t>
-      </w:r>
+        <w:t>css</w:t>
+      </w:r>
+      <w:proofErr w:type="spellEnd"/>
       <w:r>
         <w:rPr>
           <w:color w:val="FFC000"/>
         </w:rPr>
-        <w:t xml:space="preserve"> e a </w:t>
-      </w:r>
-      <w:r>
-        <w:rPr>
-          <w:i/>
+        <w:t>, .</w:t>
+      </w:r>
+      <w:proofErr w:type="spellStart"/>
+      <w:r>
+        <w:rPr>
           <w:color w:val="FFC000"/>
         </w:rPr>
-        <w:t>mobile</w:t>
-      </w:r>
+        <w:t>js</w:t>
+      </w:r>
+      <w:proofErr w:type="spellEnd"/>
       <w:r>
         <w:rPr>
           <w:color w:val="FFC000"/>
         </w:rPr>
-        <w:t xml:space="preserve"> (dispositivo, resolução, dimensões, entre outros). Referência ao uso especifico de </w:t>
+        <w:t xml:space="preserve">, </w:t>
       </w:r>
       <w:proofErr w:type="spellStart"/>
       <w:r>
         <w:rPr>
           <w:color w:val="FFC000"/>
         </w:rPr>
-        <w:t>Bootstrap</w:t>
+        <w:t>json</w:t>
       </w:r>
       <w:proofErr w:type="spellEnd"/>
       <w:r>
         <w:rPr>
           <w:color w:val="FFC000"/>
         </w:rPr>
-        <w:t xml:space="preserve"> ou de outro recurso de construção das interfaces com o utilizador, como por exemplo, </w:t>
-      </w:r>
-      <w:r>
-        <w:rPr>
+        <w:t>, entre outros) e a sua hierarquia;</w:t>
+      </w:r>
+    </w:p>
+    <w:p/>
+    <w:p>
+      <w:pPr>
+        <w:rPr>
+          <w:rFonts w:eastAsiaTheme="majorEastAsia" w:cstheme="majorBidi"/>
           <w:b/>
           <w:bCs/>
+          <w:sz w:val="28"/>
+          <w:szCs w:val="26"/>
+        </w:rPr>
+      </w:pPr>
+      <w:r>
+        <w:br w:type="page"/>
+      </w:r>
+    </w:p>
+    <w:p>
+      <w:pPr>
+        <w:pStyle w:val="Ttulo2"/>
+      </w:pPr>
+      <w:r>
+        <w:lastRenderedPageBreak/>
+        <w:t>Papel da API</w:t>
+      </w:r>
+    </w:p>
+    <w:p>
+      <w:pPr>
+        <w:pStyle w:val="PargrafodaLista"/>
+        <w:ind w:left="1123"/>
+        <w:jc w:val="both"/>
+        <w:rPr>
           <w:color w:val="FFC000"/>
         </w:rPr>
-        <w:t xml:space="preserve">componentes de </w:t>
-      </w:r>
-      <w:proofErr w:type="spellStart"/>
-      <w:r>
-        <w:rPr>
-          <w:b/>
-          <w:bCs/>
-          <w:color w:val="FFC000"/>
-        </w:rPr>
-        <w:t>frameworks</w:t>
-      </w:r>
-      <w:proofErr w:type="spellEnd"/>
-      <w:r>
-        <w:rPr>
-          <w:b/>
-          <w:bCs/>
-          <w:color w:val="FFC000"/>
-        </w:rPr>
-        <w:t xml:space="preserve"> </w:t>
-      </w:r>
-      <w:proofErr w:type="spellStart"/>
-      <w:r>
-        <w:rPr>
-          <w:b/>
-          <w:bCs/>
-          <w:color w:val="FFC000"/>
-        </w:rPr>
-        <w:t>javascript</w:t>
-      </w:r>
-      <w:proofErr w:type="spellEnd"/>
-      <w:r>
-        <w:rPr>
-          <w:color w:val="FFC000"/>
-        </w:rPr>
-        <w:t>;</w:t>
-      </w:r>
+      </w:pPr>
     </w:p>
     <w:p>
       <w:pPr>
@@ -5628,34 +7429,74 @@
         <w:rPr>
           <w:color w:val="FFC000"/>
         </w:rPr>
-        <w:t xml:space="preserve">Identificação das principais </w:t>
+        <w:t xml:space="preserve">Identificação do papel das </w:t>
+      </w:r>
+      <w:proofErr w:type="spellStart"/>
+      <w:r>
+        <w:rPr>
+          <w:b/>
+          <w:bCs/>
+          <w:color w:val="FFC000"/>
+        </w:rPr>
+        <w:t>APIs</w:t>
+      </w:r>
+      <w:proofErr w:type="spellEnd"/>
+      <w:r>
+        <w:rPr>
+          <w:color w:val="FFC000"/>
+        </w:rPr>
+        <w:t xml:space="preserve"> e dos </w:t>
+      </w:r>
+      <w:r>
+        <w:rPr>
+          <w:b/>
+          <w:bCs/>
+          <w:color w:val="FFC000"/>
+        </w:rPr>
+        <w:t>representações JSON</w:t>
+      </w:r>
+      <w:r>
+        <w:rPr>
+          <w:color w:val="FFC000"/>
+        </w:rPr>
+        <w:t xml:space="preserve"> como </w:t>
       </w:r>
       <w:r>
         <w:rPr>
           <w:b/>
           <w:color w:val="FFC000"/>
         </w:rPr>
-        <w:t>estruturas de dados</w:t>
+        <w:t>fonte de dados</w:t>
       </w:r>
       <w:r>
         <w:rPr>
           <w:color w:val="FFC000"/>
         </w:rPr>
-        <w:t xml:space="preserve"> utilizadas na programação </w:t>
-      </w:r>
-      <w:proofErr w:type="spellStart"/>
-      <w:r>
-        <w:rPr>
-          <w:color w:val="FFC000"/>
-        </w:rPr>
-        <w:t>javascript</w:t>
-      </w:r>
-      <w:proofErr w:type="spellEnd"/>
-      <w:r>
-        <w:rPr>
-          <w:color w:val="FFC000"/>
-        </w:rPr>
-        <w:t xml:space="preserve"> (ou outras bibliotecas/plataformas) e da sua persistência entre páginas;</w:t>
+        <w:t xml:space="preserve"> para representação do conteúdo e da estrutura das páginas;</w:t>
+      </w:r>
+    </w:p>
+    <w:p/>
+    <w:p>
+      <w:pPr>
+        <w:rPr>
+          <w:rFonts w:eastAsiaTheme="majorEastAsia" w:cstheme="majorBidi"/>
+          <w:b/>
+          <w:bCs/>
+          <w:sz w:val="28"/>
+          <w:szCs w:val="26"/>
+        </w:rPr>
+      </w:pPr>
+      <w:r>
+        <w:br w:type="page"/>
+      </w:r>
+    </w:p>
+    <w:p>
+      <w:pPr>
+        <w:pStyle w:val="Ttulo2"/>
+      </w:pPr>
+      <w:r>
+        <w:lastRenderedPageBreak/>
+        <w:t>Acessibilidade</w:t>
       </w:r>
     </w:p>
     <w:p>
@@ -5674,162 +7515,17 @@
         <w:rPr>
           <w:color w:val="FFC000"/>
         </w:rPr>
-        <w:t xml:space="preserve">Identificação dos </w:t>
-      </w:r>
-      <w:r>
-        <w:rPr>
-          <w:b/>
-          <w:color w:val="FFC000"/>
-        </w:rPr>
-        <w:t>ficheiros utilizados</w:t>
-      </w:r>
-      <w:r>
-        <w:rPr>
-          <w:color w:val="FFC000"/>
-        </w:rPr>
-        <w:t xml:space="preserve"> (.html, .</w:t>
-      </w:r>
-      <w:proofErr w:type="spellStart"/>
-      <w:r>
-        <w:rPr>
-          <w:color w:val="FFC000"/>
-        </w:rPr>
-        <w:t>css</w:t>
-      </w:r>
-      <w:proofErr w:type="spellEnd"/>
-      <w:r>
-        <w:rPr>
-          <w:color w:val="FFC000"/>
-        </w:rPr>
-        <w:t>, .</w:t>
-      </w:r>
-      <w:proofErr w:type="spellStart"/>
-      <w:r>
-        <w:rPr>
-          <w:color w:val="FFC000"/>
-        </w:rPr>
-        <w:t>js</w:t>
-      </w:r>
-      <w:proofErr w:type="spellEnd"/>
-      <w:r>
-        <w:rPr>
-          <w:color w:val="FFC000"/>
-        </w:rPr>
-        <w:t xml:space="preserve">, </w:t>
-      </w:r>
-      <w:proofErr w:type="spellStart"/>
-      <w:r>
-        <w:rPr>
-          <w:color w:val="FFC000"/>
-        </w:rPr>
-        <w:t>json</w:t>
-      </w:r>
-      <w:proofErr w:type="spellEnd"/>
-      <w:r>
-        <w:rPr>
-          <w:color w:val="FFC000"/>
-        </w:rPr>
-        <w:t>, entre outros) e a sua hierarquia;</w:t>
-      </w:r>
-    </w:p>
-    <w:p>
-      <w:pPr>
-        <w:pStyle w:val="PargrafodaLista"/>
+        <w:t>Decisões gerais de acessibilidade.</w:t>
+      </w:r>
+    </w:p>
+    <w:p>
+      <w:pPr>
+        <w:pStyle w:val="Ttulo2"/>
         <w:numPr>
           <w:ilvl w:val="0"/>
-          <w:numId w:val="30"/>
+          <w:numId w:val="0"/>
         </w:numPr>
-        <w:jc w:val="both"/>
-        <w:rPr>
-          <w:color w:val="FFC000"/>
-        </w:rPr>
-      </w:pPr>
-      <w:r>
-        <w:rPr>
-          <w:color w:val="FFC000"/>
-        </w:rPr>
-        <w:t xml:space="preserve">Identificação do papel das </w:t>
-      </w:r>
-      <w:proofErr w:type="spellStart"/>
-      <w:r>
-        <w:rPr>
-          <w:b/>
-          <w:bCs/>
-          <w:color w:val="FFC000"/>
-        </w:rPr>
-        <w:t>APIs</w:t>
-      </w:r>
-      <w:proofErr w:type="spellEnd"/>
-      <w:r>
-        <w:rPr>
-          <w:color w:val="FFC000"/>
-        </w:rPr>
-        <w:t xml:space="preserve"> e dos </w:t>
-      </w:r>
-      <w:r>
-        <w:rPr>
-          <w:b/>
-          <w:bCs/>
-          <w:color w:val="FFC000"/>
-        </w:rPr>
-        <w:t>representações JSON</w:t>
-      </w:r>
-      <w:r>
-        <w:rPr>
-          <w:color w:val="FFC000"/>
-        </w:rPr>
-        <w:t xml:space="preserve"> como </w:t>
-      </w:r>
-      <w:r>
-        <w:rPr>
-          <w:b/>
-          <w:color w:val="FFC000"/>
-        </w:rPr>
-        <w:t>fonte de dados</w:t>
-      </w:r>
-      <w:r>
-        <w:rPr>
-          <w:color w:val="FFC000"/>
-        </w:rPr>
-        <w:t xml:space="preserve"> para representação do conteúdo e da estrutura das páginas;</w:t>
-      </w:r>
-    </w:p>
-    <w:p>
-      <w:pPr>
-        <w:pStyle w:val="PargrafodaLista"/>
-        <w:numPr>
-          <w:ilvl w:val="0"/>
-          <w:numId w:val="30"/>
-        </w:numPr>
-        <w:jc w:val="both"/>
-        <w:rPr>
-          <w:color w:val="FFC000"/>
-        </w:rPr>
-      </w:pPr>
-      <w:r>
-        <w:rPr>
-          <w:color w:val="FFC000"/>
-        </w:rPr>
-        <w:t>Decisões gerais de acessibilidade.</w:t>
-      </w:r>
-    </w:p>
-    <w:p>
-      <w:pPr>
-        <w:rPr>
-          <w:lang w:val="en-GB"/>
-        </w:rPr>
-      </w:pPr>
-    </w:p>
-    <w:p>
-      <w:pPr>
-        <w:rPr>
-          <w:rFonts w:eastAsiaTheme="majorEastAsia" w:cstheme="majorBidi"/>
-          <w:b/>
-          <w:bCs/>
-          <w:sz w:val="32"/>
-          <w:szCs w:val="28"/>
-          <w:lang w:val="en-GB"/>
-        </w:rPr>
+        <w:ind w:left="1065"/>
       </w:pPr>
       <w:r>
         <w:br w:type="page"/>
@@ -6463,7 +8159,7 @@
         </w:rPr>
         <w:t xml:space="preserve"> (</w:t>
       </w:r>
-      <w:hyperlink r:id="rId18" w:history="1">
+      <w:hyperlink r:id="rId28" w:history="1">
         <w:r>
           <w:rPr>
             <w:rStyle w:val="Hiperligao"/>
@@ -6504,7 +8200,7 @@
         </w:rPr>
         <w:t xml:space="preserve">Devido as circunstâncias da pandemia, decidi realizar os testes online. A ideia passa por estar em chamada no zoom com o utilizador, partilhar a minha tela com o protótipo desenvolvido no </w:t>
       </w:r>
-      <w:hyperlink r:id="rId19" w:history="1">
+      <w:hyperlink r:id="rId29" w:history="1">
         <w:proofErr w:type="spellStart"/>
         <w:r>
           <w:rPr>
@@ -6681,7 +8377,7 @@
         </w:rPr>
         <w:t xml:space="preserve">Utilizador 1- </w:t>
       </w:r>
-      <w:hyperlink r:id="rId20" w:history="1">
+      <w:hyperlink r:id="rId30" w:history="1">
         <w:r>
           <w:rPr>
             <w:rStyle w:val="Hiperligao"/>
@@ -6708,7 +8404,7 @@
         </w:rPr>
         <w:t xml:space="preserve">Utilizador 2- </w:t>
       </w:r>
-      <w:hyperlink r:id="rId21" w:history="1">
+      <w:hyperlink r:id="rId31" w:history="1">
         <w:r>
           <w:rPr>
             <w:rStyle w:val="Hiperligao"/>
@@ -6735,7 +8431,7 @@
         </w:rPr>
         <w:t xml:space="preserve">Utilizador 3- </w:t>
       </w:r>
-      <w:hyperlink r:id="rId22" w:history="1">
+      <w:hyperlink r:id="rId32" w:history="1">
         <w:r>
           <w:rPr>
             <w:rStyle w:val="Hiperligao"/>
@@ -6762,7 +8458,7 @@
         </w:rPr>
         <w:t xml:space="preserve">Utilizador 4- </w:t>
       </w:r>
-      <w:hyperlink r:id="rId23" w:history="1">
+      <w:hyperlink r:id="rId33" w:history="1">
         <w:r>
           <w:rPr>
             <w:rStyle w:val="Hiperligao"/>
@@ -6789,7 +8485,7 @@
         </w:rPr>
         <w:t xml:space="preserve">Utilizador 5- </w:t>
       </w:r>
-      <w:hyperlink r:id="rId24" w:history="1">
+      <w:hyperlink r:id="rId34" w:history="1">
         <w:r>
           <w:rPr>
             <w:rStyle w:val="Hiperligao"/>
@@ -6844,7 +8540,7 @@
                     <pic:cNvPicPr/>
                   </pic:nvPicPr>
                   <pic:blipFill>
-                    <a:blip r:embed="rId25"/>
+                    <a:blip r:embed="rId35"/>
                     <a:stretch>
                       <a:fillRect/>
                     </a:stretch>
@@ -13341,7 +15037,7 @@
       <w:r>
         <w:t xml:space="preserve">                                                                  </w:t>
       </w:r>
-      <w:hyperlink r:id="rId26" w:history="1">
+      <w:hyperlink r:id="rId36" w:history="1">
         <w:r>
           <w:rPr>
             <w:rStyle w:val="Hiperligao"/>
@@ -13363,7 +15059,7 @@
     <w:p/>
     <w:p/>
     <w:sectPr>
-      <w:footerReference w:type="default" r:id="rId27"/>
+      <w:footerReference w:type="default" r:id="rId37"/>
       <w:pgSz w:w="11906" w:h="16838"/>
       <w:pgMar w:top="1440" w:right="1080" w:bottom="1440" w:left="1080" w:header="709" w:footer="709" w:gutter="0"/>
       <w:cols w:space="708"/>
@@ -17391,6 +19087,7 @@
   <w:style w:type="character" w:default="1" w:styleId="Tipodeletrapredefinidodopargrafo">
     <w:name w:val="Default Paragraph Font"/>
     <w:uiPriority w:val="1"/>
+    <w:semiHidden/>
     <w:unhideWhenUsed/>
   </w:style>
   <w:style w:type="table" w:default="1" w:styleId="Tabelanormal">

</xml_diff>